<commit_message>
Dodane sekcje o zasobach i utrzymaniu projektu
</commit_message>
<xml_diff>
--- a/Specyfikacja_Projektu.docx
+++ b/Specyfikacja_Projektu.docx
@@ -610,41 +610,7 @@
           <w:sz w:val="24"/>
           <w:szCs w:val="24"/>
         </w:rPr>
-        <w:t>Proces wdrożenia można podzielić na dwa etapy: wdrożenie klienckich aplikacji mobilnych oraz wdrożenie części serwerowej. Jako pierwsze zostanie wykonane i przetestowane wdrożenie części serwerowej. Plan zakłada, że część serwerowa systemu zostanie wdrożona na maszynach, którymi klient już dysponuje oraz</w:t>
-      </w:r>
-      <w:r>
-        <w:rPr>
-          <w:rFonts w:hint="default"/>
-          <w:sz w:val="24"/>
-          <w:szCs w:val="24"/>
-          <w:lang/>
-        </w:rPr>
-        <w:t>,</w:t>
-      </w:r>
-      <w:r>
-        <w:rPr>
-          <w:rFonts w:hint="default"/>
-          <w:sz w:val="24"/>
-          <w:szCs w:val="24"/>
-        </w:rPr>
-        <w:t xml:space="preserve"> że będą one przystosowane do uruchomienia wykorzystanych technologii. Po udanym zakończeniu pierwszego etapu nastąpi przeszkolenie personelu klienta (z</w:t>
-      </w:r>
-      <w:r>
-        <w:rPr>
-          <w:rFonts w:hint="default"/>
-          <w:sz w:val="24"/>
-          <w:szCs w:val="24"/>
-          <w:lang/>
-        </w:rPr>
-        <w:t xml:space="preserve"> </w:t>
-      </w:r>
-      <w:r>
-        <w:rPr>
-          <w:rFonts w:hint="default"/>
-          <w:sz w:val="24"/>
-          <w:szCs w:val="24"/>
-        </w:rPr>
-        <w:t xml:space="preserve">naciskiem na moderatorów) w korzystaniu z systemu od strony administratora. </w:t>
+        <w:t xml:space="preserve">Proces wdrożenia można podzielić na dwa etapy: wdrożenie klienckich aplikacji mobilnych oraz wdrożenie części serwerowej. Jako pierwsze zostanie wykonane i przetestowane wdrożenie części serwerowej. Plan zakłada, że część serwerowa systemu zostanie wdrożona na maszynach, którymi klient już dysponuje oraz, że będą one przystosowane do uruchomienia wykorzystanych technologii. Po udanym zakończeniu pierwszego etapu nastąpi przeszkolenie personelu klienta (z naciskiem na moderatorów) w korzystaniu z systemu od strony administratora. </w:t>
       </w:r>
     </w:p>
     <w:p>
@@ -1101,102 +1067,8 @@
           <w:rFonts w:hint="default"/>
           <w:sz w:val="24"/>
           <w:szCs w:val="24"/>
-          <w:lang/>
-        </w:rPr>
-        <w:t>W przypadku dodawania komentarza s</w:t>
-      </w:r>
-      <w:r>
-        <w:rPr>
-          <w:rFonts w:hint="default"/>
-          <w:sz w:val="24"/>
-          <w:szCs w:val="24"/>
-        </w:rPr>
-        <w:t xml:space="preserve">ystem musi odpowiadać w ciągu </w:t>
-      </w:r>
-      <w:r>
-        <w:rPr>
-          <w:rFonts w:hint="default"/>
-          <w:sz w:val="24"/>
-          <w:szCs w:val="24"/>
-          <w:lang/>
-        </w:rPr>
-        <w:t>dwóch</w:t>
-      </w:r>
-      <w:r>
-        <w:rPr>
-          <w:rFonts w:hint="default"/>
-          <w:sz w:val="24"/>
-          <w:szCs w:val="24"/>
-        </w:rPr>
-        <w:t xml:space="preserve"> sekund podczas używania przez co najmniej 5000 użytkowników</w:t>
-      </w:r>
-      <w:r>
-        <w:rPr>
-          <w:rFonts w:hint="default"/>
-          <w:sz w:val="24"/>
-          <w:szCs w:val="24"/>
-          <w:lang/>
-        </w:rPr>
-        <w:t>.</w:t>
-      </w:r>
-      <w:r>
-        <w:rPr>
-          <w:rFonts w:hint="default"/>
-          <w:sz w:val="24"/>
-          <w:szCs w:val="24"/>
-        </w:rPr>
-        <w:t xml:space="preserve"> </w:t>
-      </w:r>
-      <w:r>
-        <w:rPr>
-          <w:rFonts w:hint="default"/>
-          <w:sz w:val="24"/>
-          <w:szCs w:val="24"/>
-          <w:lang/>
-        </w:rPr>
-        <w:t>W przypadku głosowania czas odpowiedzi 1s musi być zachowany przy</w:t>
-      </w:r>
-      <w:r>
-        <w:rPr>
-          <w:rFonts w:hint="default"/>
-          <w:sz w:val="24"/>
-          <w:szCs w:val="24"/>
-        </w:rPr>
-        <w:t xml:space="preserve"> 50000 </w:t>
-      </w:r>
-      <w:r>
-        <w:rPr>
-          <w:rFonts w:hint="default"/>
-          <w:sz w:val="24"/>
-          <w:szCs w:val="24"/>
-          <w:lang/>
-        </w:rPr>
-        <w:t>użytkownikach</w:t>
-      </w:r>
-      <w:r>
-        <w:rPr>
-          <w:rFonts w:hint="default"/>
-          <w:sz w:val="24"/>
-          <w:szCs w:val="24"/>
-        </w:rPr>
-        <w:t>.</w:t>
-      </w:r>
-      <w:r>
-        <w:rPr>
-          <w:rFonts w:hint="default"/>
-          <w:sz w:val="24"/>
-          <w:szCs w:val="24"/>
-          <w:lang/>
-        </w:rPr>
-        <w:t xml:space="preserve"> Pzy użytkowaniu aplikacji przez mniejszą liczbę osób, czas odpowiedzi nie może przekroczyć 1s.</w:t>
-      </w:r>
-      <w:r>
-        <w:rPr>
-          <w:rFonts w:hint="default"/>
-          <w:sz w:val="24"/>
-          <w:szCs w:val="24"/>
-        </w:rPr>
-        <w:t xml:space="preserve"> </w:t>
+        </w:rPr>
+        <w:t xml:space="preserve">W przypadku dodawania komentarza system musi odpowiadać w ciągu dwóch sekund podczas używania przez co najmniej 5000 użytkowników. W przypadku głosowania czas odpowiedzi 1s musi być zachowany przy 50000 użytkownikach. Pzy użytkowaniu aplikacji przez mniejszą liczbę osób, czas odpowiedzi nie może przekroczyć 1s. </w:t>
       </w:r>
     </w:p>
     <w:p>
@@ -1219,16 +1091,7 @@
           <w:sz w:val="24"/>
           <w:szCs w:val="24"/>
         </w:rPr>
-        <w:t xml:space="preserve">Niezawodność systemu musi wynosić co najmniej 99%. </w:t>
-      </w:r>
-      <w:r>
-        <w:rPr>
-          <w:rFonts w:hint="default"/>
-          <w:sz w:val="24"/>
-          <w:szCs w:val="24"/>
-          <w:lang/>
-        </w:rPr>
-        <w:t>Testy niezawosności obejmują zarówno czas odpowiedzi, jak i gubienie przesyłanych pakietów. Aplikacja zostanie także przetestowana pod względem poprawności autoryzacji oraz odporności na włamania i kradzież zgromadzonych danych.</w:t>
+        <w:t>Niezawodność systemu musi wynosić co najmniej 99%. Testy niezawosności obejmują zarówno czas odpowiedzi, jak i gubienie przesyłanych pakietów. Aplikacja zostanie także przetestowana pod względem poprawności autoryzacji oraz odporności na włamania i kradzież zgromadzonych danych.</w:t>
       </w:r>
     </w:p>
     <w:p>
@@ -1260,50 +1123,7 @@
           <w:sz w:val="24"/>
           <w:szCs w:val="24"/>
         </w:rPr>
-        <w:t xml:space="preserve">Testy wymienionych funkcjonalności zostaną wykonane przez 20 testerów jednocześnie, co pozwoli przetestować działanie systemu w czasie używanie przez kilku widzów. Testy zostaną uznane za pozytywne w przypadku poprawnego funkcjonowania wymienionych komponentów. Niedopuszczalne są błędy zawieszające aplikację, błędne zliczanie oddanych głosów, zgubienie wysłanych komentarzy bez komunikatu o błędzie oraz błędy bezpieczeństwa umożliwiające manipulację głosami (np. poprzez wielokrotne głosowanie z tego samego konta lub z pominięciem autoryzacji). Dopuszczalnymi błędami są </w:t>
-      </w:r>
-      <w:r>
-        <w:rPr>
-          <w:rFonts w:hint="default"/>
-          <w:sz w:val="24"/>
-          <w:szCs w:val="24"/>
-          <w:lang/>
-        </w:rPr>
-        <w:t xml:space="preserve">niewielkie różnice </w:t>
-      </w:r>
-      <w:r>
-        <w:rPr>
-          <w:rFonts w:hint="default"/>
-          <w:sz w:val="24"/>
-          <w:szCs w:val="24"/>
-        </w:rPr>
-        <w:t>w wyglądzie interfejsu</w:t>
-      </w:r>
-      <w:r>
-        <w:rPr>
-          <w:rFonts w:hint="default"/>
-          <w:sz w:val="24"/>
-          <w:szCs w:val="24"/>
-          <w:lang/>
-        </w:rPr>
-        <w:t xml:space="preserve"> w porównaniu do uzgodnionej specyfikacji</w:t>
-      </w:r>
-      <w:r>
-        <w:rPr>
-          <w:rFonts w:hint="default"/>
-          <w:sz w:val="24"/>
-          <w:szCs w:val="24"/>
-        </w:rPr>
-        <w:t xml:space="preserve"> i inne błędy nie wpływające negatywnie na działanie aplikacji.</w:t>
-      </w:r>
-      <w:r>
-        <w:rPr>
-          <w:rFonts w:hint="default"/>
-          <w:sz w:val="24"/>
-          <w:szCs w:val="24"/>
-          <w:lang/>
-        </w:rPr>
-        <w:t xml:space="preserve"> Ocenę znaczenia takich różnic przeprowadzi pracownik BlaBlaMedia.</w:t>
+        <w:t>Testy wymienionych funkcjonalności zostaną wykonane przez 20 testerów jednocześnie, co pozwoli przetestować działanie systemu w czasie używanie przez kilku widzów. Testy zostaną uznane za pozytywne w przypadku poprawnego funkcjonowania wymienionych komponentów. Niedopuszczalne są błędy zawieszające aplikację, błędne zliczanie oddanych głosów, zgubienie wysłanych komentarzy bez komunikatu o błędzie oraz błędy bezpieczeństwa umożliwiające manipulację głosami (np. poprzez wielokrotne głosowanie z tego samego konta lub z pominięciem autoryzacji). Dopuszczalnymi błędami są niewielkie różnice w wyglądzie interfejsu w porównaniu do uzgodnionej specyfikacji i inne błędy nie wpływające negatywnie na działanie aplikacji. Ocenę znaczenia takich różnic przeprowadzi pracownik BlaBlaMedia.</w:t>
       </w:r>
     </w:p>
     <w:p>
@@ -1342,7 +1162,10 @@
     </w:p>
     <w:p>
       <w:pPr>
-        <w:rPr>
+        <w:ind w:firstLine="700" w:firstLineChars="0"/>
+        <w:jc w:val="both"/>
+        <w:rPr>
+          <w:rFonts w:hint="default"/>
           <w:sz w:val="24"/>
           <w:szCs w:val="24"/>
           <w:lang w:eastAsia="en-US"/>
@@ -1350,60 +1173,236 @@
       </w:pPr>
       <w:r>
         <w:rPr>
+          <w:rFonts w:hint="default"/>
           <w:sz w:val="24"/>
           <w:szCs w:val="24"/>
           <w:lang w:eastAsia="en-US"/>
         </w:rPr>
-        <w:t>U</w:t>
-      </w:r>
-      <w:r>
-        <w:rPr>
+        <w:t>Część serwerowa systemu zostanie zainstalowana na maszynach należących do klienta. Opiekował będzie się nimi pracownik (administrator) BlaBlaMedia, przeszkolony przez wykonawcę. Obsługą techniczną systemu (dodawanie ankiet, moderacja komentarzy) zajmować się będą również pracownicy klienta przeszkoleni przez zleceniobiorcę. Instalację przeprowadzają pracownicy zleceniobiorcy, pod nadzorem administratorów klienta.</w:t>
+      </w:r>
+    </w:p>
+    <w:p>
+      <w:pPr>
+        <w:jc w:val="both"/>
+        <w:rPr>
+          <w:rFonts w:hint="default"/>
           <w:sz w:val="24"/>
           <w:szCs w:val="24"/>
           <w:lang w:eastAsia="en-US"/>
         </w:rPr>
-        <w:t>trzymanie systemu po wdrożeniu (gdzie będzie system, kto go będzie obsługiwał a kto pielęgnował, warunki gwarancji, rodzaje błędów itp.)</w:t>
+      </w:pPr>
+    </w:p>
+    <w:p>
+      <w:pPr>
+        <w:ind w:firstLine="700" w:firstLineChars="0"/>
+        <w:jc w:val="both"/>
+        <w:rPr>
+          <w:sz w:val="24"/>
+          <w:szCs w:val="24"/>
+        </w:rPr>
+      </w:pPr>
+      <w:r>
+        <w:rPr>
+          <w:rFonts w:hint="default"/>
+          <w:sz w:val="24"/>
+          <w:szCs w:val="24"/>
+          <w:lang w:eastAsia="en-US"/>
+        </w:rPr>
+        <w:t>Zleceniobiorca zobowiązany jest do nieodpłatnej naprawy wszelkich błędów wykrytych w ciągu 3 lat od daty wdrożenia. Za błędy wymagające naprawy uznaje się błędy powodujące przerwę w działaniu systemu, błędy zmieniające zachowanie i logikę aplikacji opisaną w specyfikacji oraz wszystkie błędy wpływające negatywnie ogólny na poziom bezpieczeństwa systemu. Do tej kategorii należą również błędy wynikające z implementacji niezgodnej ze specyfikacją. Klient zobowiązuje się nie modyfikować aplikacji we własnym zakresie w czasie trwania okresu gwarancyjnego. Wszelkie zmiany, aktualizacje, dodawanie nowych funkcjonalności w czasie trwania gwarancji mogą zostać wykonane jedynie odpłatnie przez zleceniobiorcę lub firmę wskazaną przez zleceniobiorcę.</w:t>
+      </w:r>
+    </w:p>
+    <w:p>
+      <w:pPr>
+        <w:pStyle w:val="6"/>
+        <w:numPr>
+          <w:numId w:val="0"/>
+        </w:numPr>
+        <w:ind w:left="360" w:leftChars="0"/>
+        <w:rPr>
+          <w:rFonts w:ascii="Calibri" w:hAnsi="Calibri" w:eastAsia="Calibri"/>
+          <w:b/>
+          <w:bCs/>
+          <w:sz w:val="28"/>
+          <w:szCs w:val="28"/>
+          <w:lang w:eastAsia="en-US" w:bidi="ar-SA"/>
+        </w:rPr>
+      </w:pPr>
+    </w:p>
+    <w:p>
+      <w:pPr>
+        <w:pStyle w:val="6"/>
+        <w:numPr>
+          <w:ilvl w:val="0"/>
+          <w:numId w:val="1"/>
+        </w:numPr>
+        <w:rPr>
+          <w:rFonts w:ascii="Calibri" w:hAnsi="Calibri" w:eastAsia="Calibri"/>
+          <w:b/>
+          <w:bCs/>
+          <w:sz w:val="28"/>
+          <w:szCs w:val="28"/>
+          <w:lang w:eastAsia="en-US" w:bidi="ar-SA"/>
+        </w:rPr>
+      </w:pPr>
+      <w:r>
+        <w:rPr>
+          <w:b/>
+          <w:bCs/>
+          <w:sz w:val="28"/>
+          <w:szCs w:val="28"/>
+          <w:lang w:eastAsia="en-US" w:bidi="ar-SA"/>
+        </w:rPr>
+        <w:t>Wymagania dotyczące dokumentacji</w:t>
+      </w:r>
+    </w:p>
+    <w:p>
+      <w:pPr>
+        <w:pStyle w:val="6"/>
+        <w:numPr>
+          <w:ilvl w:val="0"/>
+          <w:numId w:val="1"/>
+        </w:numPr>
+        <w:rPr>
+          <w:rFonts w:ascii="Calibri" w:hAnsi="Calibri" w:eastAsia="Calibri"/>
+          <w:b/>
+          <w:bCs/>
+          <w:sz w:val="28"/>
+          <w:szCs w:val="28"/>
+          <w:lang w:eastAsia="en-US" w:bidi="ar-SA"/>
+        </w:rPr>
+      </w:pPr>
+      <w:r>
+        <w:rPr>
+          <w:b/>
+          <w:bCs/>
+          <w:sz w:val="28"/>
+          <w:szCs w:val="28"/>
+          <w:lang w:eastAsia="en-US" w:bidi="ar-SA"/>
+        </w:rPr>
+        <w:t>Przyjęte założenia dotyczące zasobów organizacji</w:t>
+      </w:r>
+    </w:p>
+    <w:p>
+      <w:pPr>
+        <w:ind w:firstLine="700" w:firstLineChars="0"/>
+        <w:jc w:val="both"/>
+        <w:rPr>
+          <w:rFonts w:hint="default"/>
+          <w:sz w:val="24"/>
+          <w:szCs w:val="24"/>
+        </w:rPr>
+      </w:pPr>
+      <w:r>
+        <w:rPr>
+          <w:rFonts w:hint="default"/>
+          <w:sz w:val="24"/>
+          <w:szCs w:val="24"/>
+        </w:rPr>
+        <w:t>W związku z charakterem prowadzonej przez spółkę BlaBlaMedia działalności zleceniodawca nie posiada dostatecznej architektury niezbędnej do tworzenia i wdrożenia aplikacji mobilnych. Wykonawca jest zobowiązany przedstawić projekt systemu obejmujący kompletny kosztorys niezbędnych urządzeń jak i oprogramowania potrzebnych do działania aplikacji. W uzasadnionych przypadkach zleceniodawca jest skłonny do pokrycia kosztów urządzeń potrzebnych w trakcie etapu rozwoju jak i testowania aplikacji. Po zakończeniu etapu tworzenia aplikacji wszystkie zakupione urządzenia mają zostać przekazane zleceniodawcy.</w:t>
+      </w:r>
+    </w:p>
+    <w:p>
+      <w:pPr>
+        <w:ind w:firstLine="700" w:firstLineChars="0"/>
+        <w:jc w:val="both"/>
+        <w:rPr>
+          <w:rFonts w:hint="default"/>
+          <w:sz w:val="24"/>
+          <w:szCs w:val="24"/>
+        </w:rPr>
+      </w:pPr>
+      <w:r>
+        <w:rPr>
+          <w:rFonts w:hint="default"/>
+          <w:sz w:val="24"/>
+          <w:szCs w:val="24"/>
+        </w:rPr>
+        <w:t xml:space="preserve">W ramach tworzenia systemu wykonawca ma obowiązek zatrudnienia specjalistów z zakresu tworzenia aplikacji mobilnych w technologiach: Android, iOS i Windows Phone. Pracę nad każdym z systemów ma nadzorować conajmniej 2 specjalistów. Projektanci systemu muszą mieć co najmniej 3 letnie doświadczenie w tworzeniu aplikacji na wyżej wymienione systemy operacyjne. Ponadto programiści zaangażowani w realizację projektu muszą mieć co najmniej 2 letnie doświadczenie w tworzeniu aplikacji w przynajmniej jednej ze wskazanych powyżej technologii. Oprócz projektantów systemu nad każdą platformą powinno pracować conajmniej 4 programistów. Wykonawca ma również zatrudnić conajmniej 6 osobowy zespół testerów. </w:t>
+      </w:r>
+    </w:p>
+    <w:p>
+      <w:pPr>
+        <w:ind w:firstLine="700" w:firstLineChars="0"/>
+        <w:jc w:val="both"/>
+        <w:rPr>
+          <w:sz w:val="24"/>
+          <w:szCs w:val="24"/>
+        </w:rPr>
+      </w:pPr>
+      <w:r>
+        <w:rPr>
+          <w:rFonts w:hint="default"/>
+          <w:sz w:val="24"/>
+          <w:szCs w:val="24"/>
+        </w:rPr>
+        <w:t>Zleceniodawca oddeleguje ze swojego  zespołu informatyków po jednym programiście, który będzie miał za zadanie obserwować postępy w pracach nad projektem dla każdego z trzech systemów operacyjnych. Ponadto oczekuje się ścisłej współpracy między projektantami systemu a przedstawicielem zleceniodawcy celem omówienia konkretnych przypadków użycia aplikacji.</w:t>
+      </w:r>
+    </w:p>
+    <w:p>
+      <w:pPr>
+        <w:pStyle w:val="6"/>
+        <w:numPr>
+          <w:ilvl w:val="0"/>
+          <w:numId w:val="1"/>
+        </w:numPr>
+        <w:rPr>
+          <w:rFonts w:ascii="Calibri" w:hAnsi="Calibri" w:eastAsia="Calibri"/>
+          <w:b/>
+          <w:bCs/>
+          <w:sz w:val="28"/>
+          <w:szCs w:val="28"/>
+          <w:lang w:eastAsia="en-US" w:bidi="ar-SA"/>
+        </w:rPr>
+      </w:pPr>
+      <w:r>
+        <w:rPr>
+          <w:b/>
+          <w:bCs/>
+          <w:sz w:val="28"/>
+          <w:szCs w:val="28"/>
+          <w:lang w:eastAsia="en-US" w:bidi="ar-SA"/>
+        </w:rPr>
+        <w:t>Termin zakończenia projektu</w:t>
+      </w:r>
+    </w:p>
+    <w:p>
+      <w:pPr>
+        <w:pStyle w:val="6"/>
+        <w:numPr>
+          <w:numId w:val="0"/>
+        </w:numPr>
+        <w:ind w:left="360" w:leftChars="0" w:firstLine="696" w:firstLineChars="0"/>
+        <w:rPr>
+          <w:rFonts w:hint="default" w:ascii="Calibri" w:hAnsi="Calibri" w:eastAsia="Calibri" w:cs="Times New Roman"/>
+          <w:sz w:val="24"/>
+          <w:szCs w:val="24"/>
+          <w:lang w:eastAsia="en-US" w:bidi="ar-SA"/>
+        </w:rPr>
+      </w:pPr>
+      <w:r>
+        <w:rPr>
+          <w:rFonts w:hint="default" w:cs="Times New Roman"/>
+          <w:sz w:val="24"/>
+          <w:szCs w:val="24"/>
+          <w:lang w:eastAsia="en-US" w:bidi="ar-SA"/>
+        </w:rPr>
+        <w:t>BlaBla</w:t>
       </w:r>
       <w:bookmarkStart w:id="0" w:name="_GoBack"/>
       <w:bookmarkEnd w:id="0"/>
     </w:p>
     <w:p>
       <w:pPr>
-        <w:rPr>
-          <w:sz w:val="24"/>
-          <w:szCs w:val="24"/>
-        </w:rPr>
-      </w:pPr>
-    </w:p>
-    <w:p>
-      <w:pPr>
-        <w:rPr>
-          <w:sz w:val="24"/>
-          <w:szCs w:val="24"/>
-        </w:rPr>
-      </w:pPr>
-      <w:r>
-        <w:rPr>
-          <w:sz w:val="24"/>
-          <w:szCs w:val="24"/>
-        </w:rPr>
-        <w:t>czy system u nas czy u wykonawcy i kupujemy usluge, czy mamy administratora</w:t>
-      </w:r>
-    </w:p>
-    <w:p>
-      <w:pPr>
         <w:pStyle w:val="6"/>
         <w:numPr>
           <w:numId w:val="0"/>
         </w:numPr>
         <w:ind w:left="360" w:leftChars="0"/>
         <w:rPr>
-          <w:rFonts w:ascii="Calibri" w:hAnsi="Calibri" w:eastAsia="Calibri"/>
-          <w:b/>
-          <w:bCs/>
-          <w:sz w:val="28"/>
-          <w:szCs w:val="28"/>
-          <w:lang w:eastAsia="en-US" w:bidi="ar-SA"/>
+          <w:rFonts w:hint="default" w:ascii="Calibri" w:hAnsi="Calibri" w:eastAsia="Calibri" w:cs="Times New Roman"/>
+          <w:sz w:val="24"/>
+          <w:szCs w:val="24"/>
+          <w:lang w:val="en-US" w:eastAsia="en-US" w:bidi="ar-SA"/>
         </w:rPr>
       </w:pPr>
     </w:p>
@@ -1431,7 +1430,22 @@
           <w:szCs w:val="28"/>
           <w:lang w:eastAsia="en-US" w:bidi="ar-SA"/>
         </w:rPr>
-        <w:t>Wymagania dotyczące dokumentacji</w:t>
+        <w:t>Szacowany koszt wytworzenia i roczny koszt utrzymania</w:t>
+      </w:r>
+    </w:p>
+    <w:p>
+      <w:pPr>
+        <w:rPr>
+          <w:sz w:val="24"/>
+          <w:szCs w:val="24"/>
+        </w:rPr>
+      </w:pPr>
+      <w:r>
+        <w:rPr>
+          <w:sz w:val="24"/>
+          <w:szCs w:val="24"/>
+        </w:rPr>
+        <w:t>Utrzymanie + koszty &lt; zarobki</w:t>
       </w:r>
     </w:p>
     <w:p>
@@ -1442,151 +1456,20 @@
           <w:numId w:val="1"/>
         </w:numPr>
         <w:rPr>
-          <w:rFonts w:ascii="Calibri" w:hAnsi="Calibri" w:eastAsia="Calibri"/>
-          <w:b/>
-          <w:bCs/>
-          <w:sz w:val="28"/>
-          <w:szCs w:val="28"/>
-          <w:lang w:eastAsia="en-US" w:bidi="ar-SA"/>
-        </w:rPr>
-      </w:pPr>
-      <w:r>
-        <w:rPr>
-          <w:b/>
-          <w:bCs/>
-          <w:sz w:val="28"/>
-          <w:szCs w:val="28"/>
-          <w:lang w:eastAsia="en-US" w:bidi="ar-SA"/>
-        </w:rPr>
-        <w:t>Przyjęte założenia dotyczące zasobów organizacji</w:t>
-      </w:r>
-    </w:p>
-    <w:p>
-      <w:pPr>
-        <w:rPr>
-          <w:sz w:val="24"/>
-          <w:szCs w:val="24"/>
-        </w:rPr>
-      </w:pPr>
-      <w:r>
-        <w:rPr>
-          <w:sz w:val="24"/>
-          <w:szCs w:val="24"/>
-        </w:rPr>
-        <w:t>Zakup sprzętu, kto kupuje, czy wykonawca ma z kim pracować, kim będą te osoby?, czy delegujemy technika czy kogos z biznesu</w:t>
-      </w:r>
-    </w:p>
-    <w:p>
-      <w:pPr>
-        <w:pStyle w:val="6"/>
-        <w:numPr>
-          <w:ilvl w:val="0"/>
-          <w:numId w:val="1"/>
-        </w:numPr>
-        <w:rPr>
-          <w:rFonts w:ascii="Calibri" w:hAnsi="Calibri" w:eastAsia="Calibri"/>
-          <w:b/>
-          <w:bCs/>
-          <w:sz w:val="28"/>
-          <w:szCs w:val="28"/>
-          <w:lang w:eastAsia="en-US" w:bidi="ar-SA"/>
-        </w:rPr>
-      </w:pPr>
-      <w:r>
-        <w:rPr>
-          <w:b/>
-          <w:bCs/>
-          <w:sz w:val="28"/>
-          <w:szCs w:val="28"/>
-          <w:lang w:eastAsia="en-US" w:bidi="ar-SA"/>
-        </w:rPr>
-        <w:t>Termin zakończenia projektu</w:t>
-      </w:r>
-    </w:p>
-    <w:p>
-      <w:pPr>
-        <w:pStyle w:val="6"/>
-        <w:numPr>
-          <w:ilvl w:val="0"/>
-          <w:numId w:val="1"/>
-        </w:numPr>
-        <w:rPr>
-          <w:rFonts w:ascii="Calibri" w:hAnsi="Calibri" w:eastAsia="Calibri"/>
-          <w:b/>
-          <w:bCs/>
-          <w:sz w:val="28"/>
-          <w:szCs w:val="28"/>
-          <w:lang w:eastAsia="en-US" w:bidi="ar-SA"/>
-        </w:rPr>
-      </w:pPr>
-      <w:r>
-        <w:rPr>
-          <w:b/>
-          <w:bCs/>
-          <w:sz w:val="28"/>
-          <w:szCs w:val="28"/>
-          <w:lang w:eastAsia="en-US" w:bidi="ar-SA"/>
-        </w:rPr>
-        <w:t>Szacowany koszt wytworzenia i roczny koszt utrzymania</w:t>
-      </w:r>
-    </w:p>
-    <w:p>
-      <w:pPr>
-        <w:rPr>
-          <w:sz w:val="24"/>
-          <w:szCs w:val="24"/>
-        </w:rPr>
-      </w:pPr>
-      <w:r>
-        <w:rPr>
-          <w:sz w:val="24"/>
-          <w:szCs w:val="24"/>
-        </w:rPr>
-        <w:t>Utrzymanie + koszty &lt; zarobki</w:t>
-      </w:r>
-    </w:p>
-    <w:p>
-      <w:pPr>
-        <w:pStyle w:val="6"/>
-        <w:numPr>
-          <w:ilvl w:val="0"/>
-          <w:numId w:val="1"/>
-        </w:numPr>
-        <w:rPr>
-          <w:b/>
-          <w:bCs/>
-          <w:sz w:val="28"/>
-          <w:szCs w:val="28"/>
-        </w:rPr>
-      </w:pPr>
-      <w:r>
-        <w:rPr>
-          <w:b/>
-          <w:bCs/>
-          <w:sz w:val="28"/>
-          <w:szCs w:val="28"/>
-          <w:lang/>
-        </w:rPr>
-        <w:t xml:space="preserve"> Przewidywane k</w:t>
-      </w:r>
-      <w:r>
-        <w:rPr>
-          <w:b/>
-          <w:bCs/>
-          <w:sz w:val="28"/>
-          <w:szCs w:val="28"/>
-        </w:rPr>
-        <w:t>orzysci</w:t>
-      </w:r>
-      <w:r>
-        <w:rPr>
-          <w:b/>
-          <w:bCs/>
-          <w:sz w:val="28"/>
-          <w:szCs w:val="28"/>
-          <w:lang/>
-        </w:rPr>
-        <w:t xml:space="preserve"> z inwestycji</w:t>
+          <w:b/>
+          <w:bCs/>
+          <w:sz w:val="28"/>
+          <w:szCs w:val="28"/>
+        </w:rPr>
+      </w:pPr>
+      <w:r>
+        <w:rPr>
+          <w:b/>
+          <w:bCs/>
+          <w:sz w:val="28"/>
+          <w:szCs w:val="28"/>
+        </w:rPr>
+        <w:t xml:space="preserve"> Przewidywane korzysci z inwestycji</w:t>
       </w:r>
     </w:p>
     <w:p>
@@ -1614,13 +1497,144 @@
       </w:pPr>
     </w:p>
     <w:sectPr>
+      <w:headerReference r:id="rId4" w:type="default"/>
+      <w:footerReference r:id="rId5" w:type="default"/>
       <w:pgSz w:w="11906" w:h="16838"/>
       <w:pgMar w:top="1417" w:right="1417" w:bottom="1417" w:left="1417" w:header="708" w:footer="708" w:gutter="0"/>
-      <w:cols w:space="708" w:num="1"/>
+      <w:pgNumType w:fmt="decimal"/>
+      <w:cols w:space="720" w:num="1"/>
       <w:docGrid w:linePitch="360" w:charSpace="0"/>
     </w:sectPr>
   </w:body>
 </w:document>
+</file>
+
+<file path=word/footer1.xml><?xml version="1.0" encoding="utf-8"?>
+<w:ftr xmlns:wpc="http://schemas.microsoft.com/office/word/2010/wordprocessingCanvas" xmlns:mc="http://schemas.openxmlformats.org/markup-compatibility/2006" xmlns:o="urn:schemas-microsoft-com:office:office" xmlns:r="http://schemas.openxmlformats.org/officeDocument/2006/relationships" xmlns:m="http://schemas.openxmlformats.org/officeDocument/2006/math" xmlns:v="urn:schemas-microsoft-com:vml" xmlns:wp14="http://schemas.microsoft.com/office/word/2010/wordprocessingDrawing" xmlns:wp="http://schemas.openxmlformats.org/drawingml/2006/wordprocessingDrawing" xmlns:w10="urn:schemas-microsoft-com:office:word" xmlns:w="http://schemas.openxmlformats.org/wordprocessingml/2006/main" xmlns:w14="http://schemas.microsoft.com/office/word/2010/wordml" xmlns:wpg="http://schemas.microsoft.com/office/word/2010/wordprocessingGroup" xmlns:wpi="http://schemas.microsoft.com/office/word/2010/wordprocessingInk" xmlns:wne="http://schemas.microsoft.com/office/word/2006/wordml" xmlns:wps="http://schemas.microsoft.com/office/word/2010/wordprocessingShape" mc:Ignorable="w14 wp14">
+  <w:p>
+    <w:pPr>
+      <w:pStyle w:val="2"/>
+    </w:pPr>
+    <w:r>
+      <w:rPr>
+        <w:rFonts w:ascii="Calibri" w:hAnsi="Calibri" w:eastAsia="Calibri" w:cs="Times New Roman"/>
+        <w:sz w:val="22"/>
+        <w:szCs w:val="22"/>
+        <w:lang w:val="en-US" w:eastAsia="en-US" w:bidi="ar-SA"/>
+      </w:rPr>
+      <w:pict>
+        <v:shape id="Text Box1" o:spid="_x0000_s1025" type="#_x0000_t202" style="position:absolute;left:0;margin-top:0pt;height:144pt;width:144pt;mso-position-horizontal:right;mso-position-horizontal-relative:margin;mso-wrap-style:none;rotation:0f;z-index:251658240;" o:ole="f" fillcolor="#FFFFFF" filled="f" o:preferrelative="t" stroked="f" coordorigin="0,0" coordsize="21600,21600">
+          <v:fill on="f" color2="#FFFFFF" focus="0%"/>
+          <v:imagedata gain="65536f" blacklevel="0f" gamma="0"/>
+          <o:lock v:ext="edit" position="f" selection="f" grouping="f" rotation="f" cropping="f" text="f" aspectratio="f"/>
+          <v:textbox inset="0.00pt,0.00pt,0.00pt,0.00pt" style="mso-fit-shape-to-text:t;">
+            <w:txbxContent>
+              <w:p>
+                <w:pPr>
+                  <w:snapToGrid w:val="0"/>
+                  <w:rPr>
+                    <w:sz w:val="18"/>
+                    <w:lang/>
+                  </w:rPr>
+                </w:pPr>
+                <w:r>
+                  <w:rPr>
+                    <w:sz w:val="18"/>
+                    <w:lang/>
+                  </w:rPr>
+                  <w:t xml:space="preserve">Page </w:t>
+                </w:r>
+                <w:r>
+                  <w:rPr>
+                    <w:sz w:val="18"/>
+                    <w:lang/>
+                  </w:rPr>
+                  <w:fldChar w:fldCharType="begin"/>
+                </w:r>
+                <w:r>
+                  <w:rPr>
+                    <w:sz w:val="18"/>
+                    <w:lang/>
+                  </w:rPr>
+                  <w:instrText xml:space="preserve"> PAGE  \* MERGEFORMAT </w:instrText>
+                </w:r>
+                <w:r>
+                  <w:rPr>
+                    <w:sz w:val="18"/>
+                    <w:lang/>
+                  </w:rPr>
+                  <w:fldChar w:fldCharType="separate"/>
+                </w:r>
+                <w:r>
+                  <w:t>1</w:t>
+                </w:r>
+                <w:r>
+                  <w:rPr>
+                    <w:sz w:val="18"/>
+                    <w:lang/>
+                  </w:rPr>
+                  <w:fldChar w:fldCharType="end"/>
+                </w:r>
+                <w:r>
+                  <w:rPr>
+                    <w:sz w:val="18"/>
+                    <w:lang/>
+                  </w:rPr>
+                  <w:t xml:space="preserve"> of </w:t>
+                </w:r>
+                <w:r>
+                  <w:rPr>
+                    <w:sz w:val="18"/>
+                    <w:lang/>
+                  </w:rPr>
+                  <w:fldChar w:fldCharType="begin"/>
+                </w:r>
+                <w:r>
+                  <w:rPr>
+                    <w:sz w:val="18"/>
+                    <w:lang/>
+                  </w:rPr>
+                  <w:instrText xml:space="preserve"> NUMPAGES  \* MERGEFORMAT </w:instrText>
+                </w:r>
+                <w:r>
+                  <w:rPr>
+                    <w:sz w:val="18"/>
+                    <w:lang/>
+                  </w:rPr>
+                  <w:fldChar w:fldCharType="separate"/>
+                </w:r>
+                <w:r>
+                  <w:rPr>
+                    <w:sz w:val="18"/>
+                    <w:lang/>
+                  </w:rPr>
+                  <w:t>6</w:t>
+                </w:r>
+                <w:r>
+                  <w:rPr>
+                    <w:sz w:val="18"/>
+                    <w:lang/>
+                  </w:rPr>
+                  <w:fldChar w:fldCharType="end"/>
+                </w:r>
+              </w:p>
+            </w:txbxContent>
+          </v:textbox>
+        </v:shape>
+      </w:pict>
+    </w:r>
+  </w:p>
+</w:ftr>
+</file>
+
+<file path=word/header1.xml><?xml version="1.0" encoding="utf-8"?>
+<w:hdr xmlns:wpc="http://schemas.microsoft.com/office/word/2010/wordprocessingCanvas" xmlns:mc="http://schemas.openxmlformats.org/markup-compatibility/2006" xmlns:o="urn:schemas-microsoft-com:office:office" xmlns:r="http://schemas.openxmlformats.org/officeDocument/2006/relationships" xmlns:m="http://schemas.openxmlformats.org/officeDocument/2006/math" xmlns:v="urn:schemas-microsoft-com:vml" xmlns:wp14="http://schemas.microsoft.com/office/word/2010/wordprocessingDrawing" xmlns:wp="http://schemas.openxmlformats.org/drawingml/2006/wordprocessingDrawing" xmlns:w10="urn:schemas-microsoft-com:office:word" xmlns:w="http://schemas.openxmlformats.org/wordprocessingml/2006/main" xmlns:w14="http://schemas.microsoft.com/office/word/2010/wordml" xmlns:wpg="http://schemas.microsoft.com/office/word/2010/wordprocessingGroup" xmlns:wpi="http://schemas.microsoft.com/office/word/2010/wordprocessingInk" xmlns:wne="http://schemas.microsoft.com/office/word/2006/wordml" xmlns:wps="http://schemas.microsoft.com/office/word/2010/wordprocessingShape" mc:Ignorable="w14 wp14">
+  <w:p>
+    <w:pPr>
+      <w:pStyle w:val="3"/>
+    </w:pPr>
+  </w:p>
+</w:hdr>
 </file>
 
 <file path=word/numbering.xml><?xml version="1.0" encoding="utf-8"?>
@@ -1746,10 +1760,10 @@
       </w:rPr>
     </w:lvl>
   </w:abstractNum>
-  <w:abstractNum w:abstractNumId="1426349634">
-    <w:nsid w:val="55045E42"/>
+  <w:abstractNum w:abstractNumId="1426348732">
+    <w:nsid w:val="55045ABC"/>
     <w:multiLevelType w:val="singleLevel"/>
-    <w:tmpl w:val="55045E42"/>
+    <w:tmpl w:val="55045ABC"/>
     <w:lvl w:ilvl="0" w:tentative="1">
       <w:start w:val="1"/>
       <w:numFmt w:val="bullet"/>
@@ -1766,10 +1780,10 @@
       </w:rPr>
     </w:lvl>
   </w:abstractNum>
-  <w:abstractNum w:abstractNumId="1426348732">
-    <w:nsid w:val="55045ABC"/>
+  <w:abstractNum w:abstractNumId="1426349634">
+    <w:nsid w:val="55045E42"/>
     <w:multiLevelType w:val="singleLevel"/>
-    <w:tmpl w:val="55045ABC"/>
+    <w:tmpl w:val="55045E42"/>
     <w:lvl w:ilvl="0" w:tentative="1">
       <w:start w:val="1"/>
       <w:numFmt w:val="bullet"/>
@@ -1923,10 +1937,10 @@
       <w:spacing w:after="200" w:line="276" w:lineRule="auto"/>
     </w:pPr>
     <w:rPr>
-      <w:rFonts w:ascii="Calibri" w:hAnsi="Calibri" w:eastAsia="Calibri"/>
+      <w:rFonts w:ascii="Calibri" w:hAnsi="Calibri" w:eastAsia="Calibri" w:cs="Times New Roman"/>
       <w:sz w:val="22"/>
       <w:szCs w:val="22"/>
-      <w:lang w:eastAsia="en-US" w:bidi="ar-SA"/>
+      <w:lang w:val="en-US" w:eastAsia="en-US" w:bidi="ar-SA"/>
     </w:rPr>
   </w:style>
   <w:style w:type="character" w:default="1" w:styleId="4">
@@ -2296,6 +2310,9 @@
   <customSectProps>
     <customSectPr/>
   </customSectProps>
+  <customShpExts>
+    <customShpInfo spid="_x0000_s1025" textRotate="1"/>
+  </customShpExts>
 </s:customData>
 </file>
 

</xml_diff>

<commit_message>
Update opisu resourcow dla Windows Phone Store
</commit_message>
<xml_diff>
--- a/Specyfikacja_Projektu.docx
+++ b/Specyfikacja_Projektu.docx
@@ -1,6 +1,6 @@
 
 <file path=word/document.xml><?xml version="1.0" encoding="utf-8"?>
-<w:document xmlns:wpc="http://schemas.microsoft.com/office/word/2010/wordprocessingCanvas" xmlns:mc="http://schemas.openxmlformats.org/markup-compatibility/2006" xmlns:o="urn:schemas-microsoft-com:office:office" xmlns:r="http://schemas.openxmlformats.org/officeDocument/2006/relationships" xmlns:m="http://schemas.openxmlformats.org/officeDocument/2006/math" xmlns:v="urn:schemas-microsoft-com:vml" xmlns:wp14="http://schemas.microsoft.com/office/word/2010/wordprocessingDrawing" xmlns:wp="http://schemas.openxmlformats.org/drawingml/2006/wordprocessingDrawing" xmlns:w="http://schemas.openxmlformats.org/wordprocessingml/2006/main" xmlns:w14="http://schemas.microsoft.com/office/word/2010/wordml" xmlns:w10="urn:schemas-microsoft-com:office:word" xmlns:wpg="http://schemas.microsoft.com/office/word/2010/wordprocessingGroup" xmlns:wpi="http://schemas.microsoft.com/office/word/2010/wordprocessingInk" xmlns:wne="http://schemas.microsoft.com/office/word/2006/wordml" xmlns:wps="http://schemas.microsoft.com/office/word/2010/wordprocessingShape" mc:Ignorable="w14 wp14">
+<w:document xmlns:ve="http://schemas.openxmlformats.org/markup-compatibility/2006" xmlns:o="urn:schemas-microsoft-com:office:office" xmlns:r="http://schemas.openxmlformats.org/officeDocument/2006/relationships" xmlns:m="http://schemas.openxmlformats.org/officeDocument/2006/math" xmlns:v="urn:schemas-microsoft-com:vml" xmlns:wp="http://schemas.openxmlformats.org/drawingml/2006/wordprocessingDrawing" xmlns:w10="urn:schemas-microsoft-com:office:word" xmlns:w="http://schemas.openxmlformats.org/wordprocessingml/2006/main" xmlns:wne="http://schemas.microsoft.com/office/word/2006/wordml">
   <w:body>
     <w:p/>
     <w:p/>
@@ -127,7 +127,7 @@
     </w:p>
     <w:p>
       <w:pPr>
-        <w:pStyle w:val="9"/>
+        <w:pStyle w:val="Akapitzlist10"/>
         <w:numPr>
           <w:ilvl w:val="0"/>
           <w:numId w:val="1"/>
@@ -146,6 +146,7 @@
           <w:sz w:val="28"/>
           <w:szCs w:val="28"/>
         </w:rPr>
+        <w:lastRenderedPageBreak/>
         <w:t>Opis Projektu</w:t>
       </w:r>
     </w:p>
@@ -163,7 +164,14 @@
           <w:sz w:val="24"/>
           <w:szCs w:val="24"/>
         </w:rPr>
-        <w:t xml:space="preserve">Zadaniem projektu jest stworzenie aplikacji mobilnej (na platformy: iOS, Android, Windows Phone), która pozwoli jej użytkownikom na interaktywne korzystanie z usług tradycyjnej telewizji cyfrowej. Aplikacja ma umożliwiać jej użytkownikom wpływanie na nadawane przez telewizję treści. </w:t>
+        <w:t>Zadaniem projektu jest stworzenie aplikacji mobilnej (na platformy: iOS, Android, Windows Phone), która pozwoli jej użytkownikom na interaktywne korzystanie z usług tradycyjnej telewizji cyfrowej. Aplikacja ma umożliwiać jej użytkownikom wpływanie na nadaw</w:t>
+      </w:r>
+      <w:r>
+        <w:rPr>
+          <w:sz w:val="24"/>
+          <w:szCs w:val="24"/>
+        </w:rPr>
+        <w:t xml:space="preserve">ane przez telewizję treści. </w:t>
       </w:r>
     </w:p>
     <w:p>
@@ -180,7 +188,28 @@
           <w:sz w:val="24"/>
           <w:szCs w:val="24"/>
         </w:rPr>
-        <w:t>Podstawową funkcjonalnością systemu ma być integracja z treścią aktualnie nadawanych programów. Będzie to realizowane dzięki działaniom użytkownika. Akcje wykonywane z poziomu aplikacji wymagać będą autoryzacji na jeden ze sposobów: rejestracja użytkownika lub integracja z kontem w sieci społecznościowej (Facebook, Google+). Z poziomu aplikacji użytkownik będzie miał możliwość uczestnictwa w konkursach i ankietach odbywających się na antenie. W niektórych programach użytkownicy będą mogli zostawić swój komentarz, który zostanie wyświetlony na ekranie po zaakceptowaniu przez moderatora. W przypadku programów muzycznych umożliwiających widzom oddanie głosu na kolejny (lub najlepszy) utwór aplikacja wyświetli ranking i pozwoli na oddanie swojego głosu. Podobna funkcjonalność dostępna będzie również w innych programach rozrywkowych, np. pozwalających na wybór zwycięskiego uczestnika.</w:t>
+        <w:t>Podstawową funkcjonalnością systemu ma być integracja z treścią aktualnie nadawanych programów. Będzie to realizowane dzięki działaniom użytkownika. Akcje wykonywane z poziomu aplikacji wymagać będą autoryzacji na jeden ze spos</w:t>
+      </w:r>
+      <w:r>
+        <w:rPr>
+          <w:sz w:val="24"/>
+          <w:szCs w:val="24"/>
+        </w:rPr>
+        <w:t xml:space="preserve">obów: rejestracja użytkownika lub integracja z kontem w sieci społecznościowej (Facebook, Google+). Z poziomu aplikacji użytkownik będzie miał możliwość uczestnictwa w konkursach i ankietach odbywających się na antenie. W niektórych programach użytkownicy </w:t>
+      </w:r>
+      <w:r>
+        <w:rPr>
+          <w:sz w:val="24"/>
+          <w:szCs w:val="24"/>
+        </w:rPr>
+        <w:t>będą mogli zostawić swój komentarz, który zostanie wyświetlony na ekranie po zaakceptowaniu przez moderatora. W przypadku programów muzycznych umożliwiających widzom oddanie głosu na kolejny (lub najlepszy) utwór aplikacja wyświetli ranking i pozwoli na od</w:t>
+      </w:r>
+      <w:r>
+        <w:rPr>
+          <w:sz w:val="24"/>
+          <w:szCs w:val="24"/>
+        </w:rPr>
+        <w:t>danie swojego głosu. Podobna funkcjonalność dostępna będzie również w innych programach rozrywkowych, np. pozwalających na wybór zwycięskiego uczestnika.</w:t>
       </w:r>
     </w:p>
     <w:p>
@@ -197,7 +226,14 @@
           <w:sz w:val="24"/>
           <w:szCs w:val="24"/>
         </w:rPr>
-        <w:t>Dodatkową funkcjonalnością aplikacji jest możliwość dostępu do informacji o ramówce telewizji. Ponadto aplikacja ma pozwolić użytkownikowi na integrację z sieciami społecznościowymi (Facebook, Google+), poprzez udostępnianie treści (np. post na Facebooku informujący o naszym komentarzu, który został zamieszczony w telewizji).</w:t>
+        <w:t>Dodatkową funkcjonalnością aplikacji jest możliwość dostępu do informacji o ramówce telewizji. Ponadto</w:t>
+      </w:r>
+      <w:r>
+        <w:rPr>
+          <w:sz w:val="24"/>
+          <w:szCs w:val="24"/>
+        </w:rPr>
+        <w:t xml:space="preserve"> aplikacja ma pozwolić użytkownikowi na integrację z sieciami społecznościowymi (Facebook, Google+), poprzez udostępnianie treści (np. post na Facebooku informujący o naszym komentarzu, który został zamieszczony w telewizji).</w:t>
       </w:r>
     </w:p>
     <w:p>
@@ -214,20 +250,27 @@
           <w:sz w:val="24"/>
           <w:szCs w:val="24"/>
         </w:rPr>
-        <w:t xml:space="preserve">Do implementacji systemu mają zostać użyte natywne technologie mobilne dla każdej z platform (iOS, Android, Windows Phone). Część serwerowa zostanie napisana w języku python przy użycia frameworka Django wdrożonej na własnych serwerach. Silnikiem bazy danych będzie PostreSQL. </w:t>
-      </w:r>
-    </w:p>
-    <w:p>
-      <w:pPr>
-        <w:rPr>
-          <w:sz w:val="24"/>
-          <w:szCs w:val="24"/>
-        </w:rPr>
-      </w:pPr>
-    </w:p>
-    <w:p>
-      <w:pPr>
-        <w:pStyle w:val="9"/>
+        <w:t xml:space="preserve">Do implementacji systemu mają </w:t>
+      </w:r>
+      <w:r>
+        <w:rPr>
+          <w:sz w:val="24"/>
+          <w:szCs w:val="24"/>
+        </w:rPr>
+        <w:t xml:space="preserve">zostać użyte natywne technologie mobilne dla każdej z platform (iOS, Android, Windows Phone). Część serwerowa zostanie napisana w języku python przy użycia frameworka Django wdrożonej na własnych serwerach. Silnikiem bazy danych będzie PostreSQL. </w:t>
+      </w:r>
+    </w:p>
+    <w:p>
+      <w:pPr>
+        <w:rPr>
+          <w:sz w:val="24"/>
+          <w:szCs w:val="24"/>
+        </w:rPr>
+      </w:pPr>
+    </w:p>
+    <w:p>
+      <w:pPr>
+        <w:pStyle w:val="Akapitzlist10"/>
         <w:numPr>
           <w:ilvl w:val="0"/>
           <w:numId w:val="1"/>
@@ -246,7 +289,16 @@
           <w:sz w:val="28"/>
           <w:szCs w:val="28"/>
         </w:rPr>
-        <w:t>Cele Projektu</w:t>
+        <w:t>Cele Pr</w:t>
+      </w:r>
+      <w:r>
+        <w:rPr>
+          <w:b/>
+          <w:bCs/>
+          <w:sz w:val="28"/>
+          <w:szCs w:val="28"/>
+        </w:rPr>
+        <w:t>ojektu</w:t>
       </w:r>
     </w:p>
     <w:p>
@@ -280,7 +332,14 @@
           <w:sz w:val="24"/>
           <w:szCs w:val="24"/>
         </w:rPr>
-        <w:t xml:space="preserve"> Kolejnym celem jest wyjście naprzeciw oczekiwaniom klientów. W trosce o oszczędność czasu klienta aplikacja ma dostarczać rozwiązań dostępnych o dowolnej porze dnia w każdym miejscu. </w:t>
+        <w:t xml:space="preserve"> Kolejnym celem jest wyjś</w:t>
+      </w:r>
+      <w:r>
+        <w:rPr>
+          <w:sz w:val="24"/>
+          <w:szCs w:val="24"/>
+        </w:rPr>
+        <w:t xml:space="preserve">cie naprzeciw oczekiwaniom klientów. W trosce o oszczędność czasu klienta aplikacja ma dostarczać rozwiązań dostępnych o dowolnej porze dnia w każdym miejscu. </w:t>
       </w:r>
     </w:p>
     <w:p>
@@ -297,20 +356,27 @@
           <w:sz w:val="24"/>
           <w:szCs w:val="24"/>
         </w:rPr>
-        <w:t>Równie ważne jest dostosowanie aktualnie prezentowanych treści do oczekiwań klientów. Wpłynie to bezpośrednio na pozytywny odbiór aplikacji i większą liczbę odwiedzin.</w:t>
-      </w:r>
-    </w:p>
-    <w:p>
-      <w:pPr>
-        <w:rPr>
-          <w:sz w:val="24"/>
-          <w:szCs w:val="24"/>
-        </w:rPr>
-      </w:pPr>
-    </w:p>
-    <w:p>
-      <w:pPr>
-        <w:pStyle w:val="9"/>
+        <w:t>Równie ważne jest dostosowanie aktualnie prezentowanych treści do oczekiwań klientów. Wpłynie to</w:t>
+      </w:r>
+      <w:r>
+        <w:rPr>
+          <w:sz w:val="24"/>
+          <w:szCs w:val="24"/>
+        </w:rPr>
+        <w:t xml:space="preserve"> bezpośrednio na pozytywny odbiór aplikacji i większą liczbę odwiedzin.</w:t>
+      </w:r>
+    </w:p>
+    <w:p>
+      <w:pPr>
+        <w:rPr>
+          <w:sz w:val="24"/>
+          <w:szCs w:val="24"/>
+        </w:rPr>
+      </w:pPr>
+    </w:p>
+    <w:p>
+      <w:pPr>
+        <w:pStyle w:val="Akapitzlist10"/>
         <w:numPr>
           <w:ilvl w:val="0"/>
           <w:numId w:val="1"/>
@@ -329,12 +395,13 @@
           <w:sz w:val="28"/>
           <w:szCs w:val="28"/>
         </w:rPr>
+        <w:lastRenderedPageBreak/>
         <w:t>Opis zakresu projektu</w:t>
       </w:r>
     </w:p>
     <w:p>
       <w:pPr>
-        <w:pStyle w:val="9"/>
+        <w:pStyle w:val="Akapitzlist10"/>
         <w:numPr>
           <w:ilvl w:val="1"/>
           <w:numId w:val="1"/>
@@ -370,13 +437,14 @@
           <w:szCs w:val="24"/>
         </w:rPr>
         <w:tab/>
-      </w:r>
-      <w:r>
-        <w:rPr>
-          <w:sz w:val="24"/>
-          <w:szCs w:val="24"/>
-        </w:rPr>
-        <w:t>W związku z prężnym rozwojem rynku aplikacji mobilnych spółka BlaBlaMedia chce wyjść naprzeciw oczekiwaniom klientów. W tym celu konieczne jest stworzenie wieloplatformowej aplikacji mobilnej umożliwiającej odbiorcom interakcję z programami telewizyjnymi.</w:t>
+        <w:t>W związku z prężnym rozwojem rynku aplikacji mobilnych spółka BlaBlaMedia chce wyjść naprzeciw oczekiwaniom klientów. W tym celu koniecz</w:t>
+      </w:r>
+      <w:r>
+        <w:rPr>
+          <w:sz w:val="24"/>
+          <w:szCs w:val="24"/>
+        </w:rPr>
+        <w:t>ne jest stworzenie wieloplatformowej aplikacji mobilnej umożliwiającej odbiorcom interakcję z programami telewizyjnymi.</w:t>
       </w:r>
     </w:p>
     <w:p>
@@ -393,13 +461,14 @@
           <w:szCs w:val="24"/>
         </w:rPr>
         <w:tab/>
-      </w:r>
-      <w:r>
-        <w:rPr>
-          <w:sz w:val="24"/>
-          <w:szCs w:val="24"/>
-        </w:rPr>
-        <w:t>System  ma umożliwić użytkownikowi założenie konta w systemie, pozwalające na zalogowanie się do aplikacji. Możliwe będzie także zintegrowanie konta z serwisami społecznościowymi (Google+, Facebook). Pojedynczy adres mailowy skojarzony może być z tylko jednym kontem w systemie, natomiast pojedyncze konto może być połączone zarówno z serwisem Facebook, jak i Google+.</w:t>
+        <w:t>System  ma umożliwić użytkownikowi założenie konta w systemie, pozwalające na zalogowanie się do aplikacji. Możliwe będzie także zinteg</w:t>
+      </w:r>
+      <w:r>
+        <w:rPr>
+          <w:sz w:val="24"/>
+          <w:szCs w:val="24"/>
+        </w:rPr>
+        <w:t>rowanie konta z serwisami społecznościowymi (Google+, Facebook). Pojedynczy adres mailowy skojarzony może być z tylko jednym kontem w systemie, natomiast pojedyncze konto może być połączone zarówno z serwisem Facebook, jak i Google+.</w:t>
       </w:r>
     </w:p>
     <w:p>
@@ -416,13 +485,14 @@
           <w:szCs w:val="24"/>
         </w:rPr>
         <w:tab/>
-      </w:r>
-      <w:r>
-        <w:rPr>
-          <w:sz w:val="24"/>
-          <w:szCs w:val="24"/>
-        </w:rPr>
-        <w:t>Zadaniem systemu będzie wyświetlanie spersonalizowanych treści. Będą one dostosowywane na podstawie dotychczasowych działań podejmowanych w aplikacji. Dotyczy to ankiet oraz sugerowanych programów telewizyjnych.</w:t>
+        <w:t>Zadaniem systemu będz</w:t>
+      </w:r>
+      <w:r>
+        <w:rPr>
+          <w:sz w:val="24"/>
+          <w:szCs w:val="24"/>
+        </w:rPr>
+        <w:t>ie wyświetlanie spersonalizowanych treści. Będą one dostosowywane na podstawie dotychczasowych działań podejmowanych w aplikacji. Dotyczy to ankiet oraz sugerowanych programów telewizyjnych.</w:t>
       </w:r>
     </w:p>
     <w:p>
@@ -439,7 +509,21 @@
           <w:sz w:val="24"/>
           <w:szCs w:val="24"/>
         </w:rPr>
-        <w:t>Ekran powiązany z programem telewizyjnym %%%Music zapewnia użytkownikowi możliwość głosowania na następny grany utwór. Użytkownik może ułożyć własną listę 10 proponowanych utworów. Na podstawie dostarczonych przez odbiorców list, system ma wyłonić kandydata na następny utwór i po jego odtworzeniu usunąć go z wszystkich list użytkowników.</w:t>
+        <w:t>Ekran powiązany z programem telewizyjnym %%%Music zapewnia użytko</w:t>
+      </w:r>
+      <w:r>
+        <w:rPr>
+          <w:sz w:val="24"/>
+          <w:szCs w:val="24"/>
+        </w:rPr>
+        <w:t xml:space="preserve">wnikowi możliwość głosowania na następny grany utwór. Użytkownik może ułożyć własną listę 10 proponowanych utworów. Na podstawie dostarczonych przez odbiorców list, system ma wyłonić kandydata na następny utwór i po jego odtworzeniu usunąć go z wszystkich </w:t>
+      </w:r>
+      <w:r>
+        <w:rPr>
+          <w:sz w:val="24"/>
+          <w:szCs w:val="24"/>
+        </w:rPr>
+        <w:t>list użytkowników.</w:t>
       </w:r>
     </w:p>
     <w:p>
@@ -456,7 +540,14 @@
           <w:sz w:val="24"/>
           <w:szCs w:val="24"/>
         </w:rPr>
-        <w:t>Ekran programu %%%News dostarcza funkcję związaną z komentowaniem aktualnie poruszanych tematów na antenie programu. Wszystkie przesłane komentarze podlegają kontroli w celu wykrycia obraźliwych i niecenzuralnych wyrażeń.  Następnie są one publikowane na specjalnie przeznaczonym pasku, znajdującym się na dole ekranu.</w:t>
+        <w:t>Ekran programu %%%News dostarcza funkcję związaną z komentowaniem aktualnie poruszanych tematów na antenie programu. Wszystkie przesłane komentarze podlegają kontroli w celu wykrycia obraźliwych i niecenzuralnych wyrażeń.  Następnie są o</w:t>
+      </w:r>
+      <w:r>
+        <w:rPr>
+          <w:sz w:val="24"/>
+          <w:szCs w:val="24"/>
+        </w:rPr>
+        <w:t>ne publikowane na specjalnie przeznaczonym pasku, znajdującym się na dole ekranu.</w:t>
       </w:r>
     </w:p>
     <w:p>
@@ -473,7 +564,14 @@
           <w:sz w:val="24"/>
           <w:szCs w:val="24"/>
         </w:rPr>
-        <w:t>Ponadto wszystkie ekrany zapewniają odbiorcom branie udziału w różnych ankietach i konkursach, a także głosowanie w programach rozrywkowych. Dają możliwość publikacji statusów w serwisach społecznościowych i sprawdzenie aktualnej ramówki.</w:t>
+        <w:t>Ponadto wszystkie ekrany zapewniają odbiorcom branie udziału w różnych ankietach i konkursach, a także głosowanie w programach rozrywkowych. Dają możliwość publikacji statusó</w:t>
+      </w:r>
+      <w:r>
+        <w:rPr>
+          <w:sz w:val="24"/>
+          <w:szCs w:val="24"/>
+        </w:rPr>
+        <w:t>w w serwisach społecznościowych i sprawdzenie aktualnej ramówki.</w:t>
       </w:r>
     </w:p>
     <w:p>
@@ -488,7 +586,7 @@
     </w:p>
     <w:p>
       <w:pPr>
-        <w:pStyle w:val="9"/>
+        <w:pStyle w:val="Akapitzlist10"/>
         <w:numPr>
           <w:ilvl w:val="1"/>
           <w:numId w:val="1"/>
@@ -534,7 +632,14 @@
           <w:sz w:val="24"/>
           <w:szCs w:val="24"/>
         </w:rPr>
-        <w:t xml:space="preserve">Interfejs graficzny powinien być utrzymany w kolorystyce aktualnie stosowanej na kanałach telewizyjnych należących do spółki BlaBlaMedia. Interfejs graficzny systemu musi być ergonomiczny i dostosowany do rozdzielczości ekranów wszystkich urządzeń mobilnych. </w:t>
+        <w:t xml:space="preserve">Interfejs graficzny powinien być utrzymany w kolorystyce aktualnie stosowanej na kanałach telewizyjnych należących do </w:t>
+      </w:r>
+      <w:r>
+        <w:rPr>
+          <w:sz w:val="24"/>
+          <w:szCs w:val="24"/>
+        </w:rPr>
+        <w:t xml:space="preserve">spółki BlaBlaMedia. Interfejs graficzny systemu musi być ergonomiczny i dostosowany do rozdzielczości ekranów wszystkich urządzeń mobilnych. </w:t>
       </w:r>
     </w:p>
     <w:p>
@@ -551,7 +656,29 @@
           <w:sz w:val="24"/>
           <w:szCs w:val="24"/>
         </w:rPr>
-        <w:t>Przy uruchomieniu aplikacji ma zostać wyświetlone okno logowania lub strona główna aplikacji w przypadku gdy użytkownik nie wylogował się podczas ostatniej sesji. Wyświetlony ekran logowania ma zawierać wyeksponowane logo spółki oraz pola przeznaczone na dane użytkownika. Strona główna zawiera przyciski z logami programów: %%%, %%%Music, %%%Kids, %%%News. Mają one służyć do nawigacji między ekranami z konkretnymi funkcjonalnościami.</w:t>
+        <w:t>Przy uruchomieniu aplikacji ma zostać wyświetlone okno logowania lub strona główna aplikacji w przypadku gdy użytk</w:t>
+      </w:r>
+      <w:r>
+        <w:rPr>
+          <w:sz w:val="24"/>
+          <w:szCs w:val="24"/>
+        </w:rPr>
+        <w:t xml:space="preserve">ownik nie wylogował się podczas ostatniej sesji. Wyświetlony ekran logowania ma zawierać wyeksponowane logo spółki oraz pola przeznaczone na dane użytkownika. Strona główna zawiera przyciski z logami programów: %%%, %%%Music, </w:t>
+      </w:r>
+      <w:r>
+        <w:rPr>
+          <w:sz w:val="24"/>
+          <w:szCs w:val="24"/>
+        </w:rPr>
+        <w:lastRenderedPageBreak/>
+        <w:t>%%%Kids, %%%News. Mają one słu</w:t>
+      </w:r>
+      <w:r>
+        <w:rPr>
+          <w:sz w:val="24"/>
+          <w:szCs w:val="24"/>
+        </w:rPr>
+        <w:t>żyć do nawigacji między ekranami z konkretnymi funkcjonalnościami.</w:t>
       </w:r>
     </w:p>
     <w:p>
@@ -568,7 +695,14 @@
           <w:sz w:val="24"/>
           <w:szCs w:val="24"/>
         </w:rPr>
-        <w:t xml:space="preserve">System musi być odporny na jednoczesny dostęp wielu osób oraz wysyłanie i odbieranie przez serwer wielu zapytań jednocześnie. Jednoczesna obsługa miliona zapytań nie może zakłócić działania serwera. Analizy wskazały </w:t>
+        <w:t>System musi być odporny na jednoczesny dostęp wielu osób oraz wysyłanie i odbieranie przez serwer wielu zapytań jednocześnie. Jednoczesna obsługa miliona zapytań nie może zakłócić działania</w:t>
+      </w:r>
+      <w:r>
+        <w:rPr>
+          <w:sz w:val="24"/>
+          <w:szCs w:val="24"/>
+        </w:rPr>
+        <w:t xml:space="preserve"> serwera. Analizy wskazały </w:t>
       </w:r>
       <w:r>
         <w:rPr>
@@ -590,7 +724,7 @@
     </w:p>
     <w:p>
       <w:pPr>
-        <w:pStyle w:val="9"/>
+        <w:pStyle w:val="Akapitzlist10"/>
         <w:numPr>
           <w:ilvl w:val="1"/>
           <w:numId w:val="1"/>
@@ -626,7 +760,21 @@
           <w:sz w:val="24"/>
           <w:szCs w:val="24"/>
         </w:rPr>
-        <w:t xml:space="preserve">Proces wdrożenia można podzielić na dwa etapy: wdrożenie klienckich aplikacji mobilnych oraz wdrożenie części serwerowej. Jako pierwsze zostanie wykonane i przetestowane wdrożenie części serwerowej. Plan zakłada, że część serwerowa systemu zostanie wdrożona na maszynach, którymi klient już dysponuje oraz, że będą one przystosowane do uruchomienia wykorzystanych technologii. Po udanym zakończeniu pierwszego etapu nastąpi przeszkolenie personelu klienta (z naciskiem na moderatorów) w korzystaniu z systemu od strony administratora. </w:t>
+        <w:t>Proces wdrożenia można podzielić na dwa etapy: wdrożenie klienckich aplikacji mobilnych oraz wdrożenie części serwerowej. Jako pierwsze zostanie wykonane i przetestowane wdrożenie części serwerowej. Plan zakłada, że część serwerowa systemu zostanie wdrożon</w:t>
+      </w:r>
+      <w:r>
+        <w:rPr>
+          <w:sz w:val="24"/>
+          <w:szCs w:val="24"/>
+        </w:rPr>
+        <w:t xml:space="preserve">a na maszynach, którymi klient już dysponuje oraz, że będą one przystosowane do uruchomienia wykorzystanych technologii. Po udanym zakończeniu pierwszego etapu nastąpi przeszkolenie personelu klienta (z naciskiem na moderatorów) w korzystaniu z systemu od </w:t>
+      </w:r>
+      <w:r>
+        <w:rPr>
+          <w:sz w:val="24"/>
+          <w:szCs w:val="24"/>
+        </w:rPr>
+        <w:t xml:space="preserve">strony administratora. </w:t>
       </w:r>
     </w:p>
     <w:p>
@@ -703,7 +851,14 @@
           <w:sz w:val="24"/>
           <w:szCs w:val="24"/>
         </w:rPr>
-        <w:t>Aplikacja na system Windows Phone - Windows Phone Store.</w:t>
+        <w:t>Aplikacja na system Windows Phone - Wind</w:t>
+      </w:r>
+      <w:r>
+        <w:rPr>
+          <w:sz w:val="24"/>
+          <w:szCs w:val="24"/>
+        </w:rPr>
+        <w:t>ows Phone Store.</w:t>
       </w:r>
     </w:p>
     <w:p>
@@ -730,7 +885,21 @@
           <w:sz w:val="24"/>
           <w:szCs w:val="24"/>
         </w:rPr>
-        <w:t>Konta potrzebne do opublikowania aplikacji na poszczególnych sklepach zapewnia klient. Zasoby niezbędne do przeprowadzenia tego procesu mają zostać przygotowane przez zleceniobiorcę przy konsultacji z klientem. W ich skład wchodzą:</w:t>
+        <w:t>Konta potrzebne do opublikowania aplikacji na poszczególnych sklepach zapewnia klient. Zasoby niezbędne do przeprowadzenia tego procesu mają zostać przygotowane przez zleceniobiorcę przy konsultacji z klientem. W ich skład wchodzą</w:t>
+      </w:r>
+      <w:r>
+        <w:rPr>
+          <w:sz w:val="24"/>
+          <w:szCs w:val="24"/>
+        </w:rPr>
+        <w:t xml:space="preserve"> (wymiary w nawiasach są podane w pikselach)</w:t>
+      </w:r>
+      <w:r>
+        <w:rPr>
+          <w:sz w:val="24"/>
+          <w:szCs w:val="24"/>
+        </w:rPr>
+        <w:t>:</w:t>
       </w:r>
     </w:p>
     <w:p>
@@ -750,7 +919,14 @@
           <w:sz w:val="24"/>
           <w:szCs w:val="24"/>
         </w:rPr>
-        <w:t>Opis aplikacji będący wyświetlany w poszczególnych sklepach,</w:t>
+        <w:t>Opis a</w:t>
+      </w:r>
+      <w:r>
+        <w:rPr>
+          <w:sz w:val="24"/>
+          <w:szCs w:val="24"/>
+        </w:rPr>
+        <w:t>plikacji będący wyświetlany w poszczególnych sklepach,</w:t>
       </w:r>
     </w:p>
     <w:p>
@@ -790,7 +966,14 @@
           <w:sz w:val="24"/>
           <w:szCs w:val="24"/>
         </w:rPr>
-        <w:t>Ikona aplikacji w wysokiej rozdzielczości (512 x 512) dla sklepu Google Play,</w:t>
+        <w:t>Ikona aplikacji w wysokiej rozdzielczości (512 x 512</w:t>
+      </w:r>
+      <w:r>
+        <w:rPr>
+          <w:sz w:val="24"/>
+          <w:szCs w:val="24"/>
+        </w:rPr>
+        <w:t>) dla sklepu Google Play,</w:t>
       </w:r>
     </w:p>
     <w:p>
@@ -810,7 +993,21 @@
           <w:sz w:val="24"/>
           <w:szCs w:val="24"/>
         </w:rPr>
-        <w:t>Grafika w sekcji Polecane dla sklepu Google Play (1024 x 500),</w:t>
+        <w:t xml:space="preserve">Grafika w sekcji Polecane dla sklepu Google Play (1024 x </w:t>
+      </w:r>
+      <w:r>
+        <w:rPr>
+          <w:sz w:val="24"/>
+          <w:szCs w:val="24"/>
+        </w:rPr>
+        <w:t>500</w:t>
+      </w:r>
+      <w:r>
+        <w:rPr>
+          <w:sz w:val="24"/>
+          <w:szCs w:val="24"/>
+        </w:rPr>
+        <w:t>),</w:t>
       </w:r>
     </w:p>
     <w:p>
@@ -841,6 +1038,46 @@
         </w:numPr>
         <w:jc w:val="both"/>
         <w:rPr>
+          <w:sz w:val="24"/>
+          <w:szCs w:val="24"/>
+        </w:rPr>
+      </w:pPr>
+      <w:r>
+        <w:rPr>
+          <w:sz w:val="24"/>
+          <w:szCs w:val="24"/>
+        </w:rPr>
+        <w:t>Ekran startowy aplikacji dla sklepu Windows Phone Store (620 x 300)</w:t>
+      </w:r>
+    </w:p>
+    <w:p>
+      <w:pPr>
+        <w:numPr>
+          <w:ilvl w:val="0"/>
+          <w:numId w:val="2"/>
+        </w:numPr>
+        <w:jc w:val="both"/>
+        <w:rPr>
+          <w:sz w:val="24"/>
+          <w:szCs w:val="24"/>
+        </w:rPr>
+      </w:pPr>
+      <w:r>
+        <w:rPr>
+          <w:sz w:val="24"/>
+          <w:szCs w:val="24"/>
+        </w:rPr>
+        <w:t>Logo aplikacji dla Windows Phone (30 x 30, 50 x 50, 150 x 150)</w:t>
+      </w:r>
+    </w:p>
+    <w:p>
+      <w:pPr>
+        <w:numPr>
+          <w:ilvl w:val="0"/>
+          <w:numId w:val="2"/>
+        </w:numPr>
+        <w:jc w:val="both"/>
+        <w:rPr>
           <w:color w:val="FF0000"/>
           <w:sz w:val="24"/>
           <w:szCs w:val="24"/>
@@ -852,6 +1089,7 @@
           <w:sz w:val="24"/>
           <w:szCs w:val="24"/>
         </w:rPr>
+        <w:lastRenderedPageBreak/>
         <w:t>Ikona aplikacji w wysokiej rozdzielczości  (300 x 300) dla sklepu Windows Phone Store</w:t>
       </w:r>
     </w:p>
@@ -868,12 +1106,19 @@
           <w:sz w:val="24"/>
           <w:szCs w:val="24"/>
         </w:rPr>
-        <w:t>Etap pierwszy powinien zostać zakończony na dwa tygodnie przed ostatecznym terminem zakończenia projektu, zaś etap drugi do dnia zakończenia całego projektu.</w:t>
-      </w:r>
-    </w:p>
-    <w:p>
-      <w:pPr>
-        <w:pStyle w:val="9"/>
+        <w:t>Etap pierwszy powinien zostać zakończony na dwa tygodnie przed ostatecznym termin</w:t>
+      </w:r>
+      <w:r>
+        <w:rPr>
+          <w:sz w:val="24"/>
+          <w:szCs w:val="24"/>
+        </w:rPr>
+        <w:t>em zakończenia projektu, zaś etap drugi do dnia zakończenia całego projektu.</w:t>
+      </w:r>
+    </w:p>
+    <w:p>
+      <w:pPr>
+        <w:pStyle w:val="Akapitzlist10"/>
         <w:numPr>
           <w:ilvl w:val="1"/>
           <w:numId w:val="1"/>
@@ -897,7 +1142,7 @@
     </w:p>
     <w:p>
       <w:pPr>
-        <w:pStyle w:val="9"/>
+        <w:pStyle w:val="Akapitzlist10"/>
         <w:ind w:left="0" w:firstLine="700"/>
         <w:jc w:val="both"/>
         <w:rPr>
@@ -910,12 +1155,19 @@
           <w:sz w:val="24"/>
           <w:szCs w:val="24"/>
         </w:rPr>
-        <w:t>Warunkiem pozytywnego odbioru systemu jest poprawna, działająca implementacja wszystkich jego komponentów (aplikacje na platformy iOS, Android i Windows Phone, a także część serwerowa), zgodnie ze specyfikacją opisaną w dokumencie. Wymagane jest poprawne działanie wszystkich opisanych funkcjonalności:</w:t>
-      </w:r>
-    </w:p>
-    <w:p>
-      <w:pPr>
-        <w:pStyle w:val="9"/>
+        <w:t>Warunkiem pozytywnego odbioru systemu jest poprawna, działająca implementacja wszystkich jego komponentów (aplikacje na platformy iOS, Android i Windows Ph</w:t>
+      </w:r>
+      <w:r>
+        <w:rPr>
+          <w:sz w:val="24"/>
+          <w:szCs w:val="24"/>
+        </w:rPr>
+        <w:t>one, a także część serwerowa), zgodnie ze specyfikacją opisaną w dokumencie. Wymagane jest poprawne działanie wszystkich opisanych funkcjonalności:</w:t>
+      </w:r>
+    </w:p>
+    <w:p>
+      <w:pPr>
+        <w:pStyle w:val="Akapitzlist10"/>
         <w:numPr>
           <w:ilvl w:val="0"/>
           <w:numId w:val="3"/>
@@ -931,12 +1183,19 @@
           <w:sz w:val="24"/>
           <w:szCs w:val="24"/>
         </w:rPr>
-        <w:t xml:space="preserve">autoryzacja poprzez standardową rejestrację lub integrację z kontem w serwisach społecznościowych Facebook i Google+, </w:t>
-      </w:r>
-    </w:p>
-    <w:p>
-      <w:pPr>
-        <w:pStyle w:val="9"/>
+        <w:t>autoryzacja poprzez standardową rejestrację lub integrację z kontem w serwisach społecznościowych Facebook i</w:t>
+      </w:r>
+      <w:r>
+        <w:rPr>
+          <w:sz w:val="24"/>
+          <w:szCs w:val="24"/>
+        </w:rPr>
+        <w:t xml:space="preserve"> Google+, </w:t>
+      </w:r>
+    </w:p>
+    <w:p>
+      <w:pPr>
+        <w:pStyle w:val="Akapitzlist10"/>
         <w:numPr>
           <w:ilvl w:val="0"/>
           <w:numId w:val="3"/>
@@ -957,7 +1216,7 @@
     </w:p>
     <w:p>
       <w:pPr>
-        <w:pStyle w:val="9"/>
+        <w:pStyle w:val="Akapitzlist10"/>
         <w:numPr>
           <w:ilvl w:val="0"/>
           <w:numId w:val="3"/>
@@ -973,12 +1232,19 @@
           <w:sz w:val="24"/>
           <w:szCs w:val="24"/>
         </w:rPr>
-        <w:t>wysyłanie komentarzy w trakcie trwania programów, podczas których jest możliwość komentowania przez widzów,</w:t>
-      </w:r>
-    </w:p>
-    <w:p>
-      <w:pPr>
-        <w:pStyle w:val="9"/>
+        <w:t>wysyłanie komentarzy w trakcie trwania programów, podczas których jest mo</w:t>
+      </w:r>
+      <w:r>
+        <w:rPr>
+          <w:sz w:val="24"/>
+          <w:szCs w:val="24"/>
+        </w:rPr>
+        <w:t>żliwość komentowania przez widzów,</w:t>
+      </w:r>
+    </w:p>
+    <w:p>
+      <w:pPr>
+        <w:pStyle w:val="Akapitzlist10"/>
         <w:numPr>
           <w:ilvl w:val="0"/>
           <w:numId w:val="3"/>
@@ -999,7 +1265,7 @@
     </w:p>
     <w:p>
       <w:pPr>
-        <w:pStyle w:val="9"/>
+        <w:pStyle w:val="Akapitzlist10"/>
         <w:numPr>
           <w:ilvl w:val="0"/>
           <w:numId w:val="3"/>
@@ -1020,16 +1286,16 @@
     </w:p>
     <w:p>
       <w:pPr>
-        <w:pStyle w:val="9"/>
-        <w:rPr>
-          <w:sz w:val="24"/>
-          <w:szCs w:val="24"/>
-        </w:rPr>
-      </w:pPr>
-    </w:p>
-    <w:p>
-      <w:pPr>
-        <w:pStyle w:val="9"/>
+        <w:pStyle w:val="Akapitzlist10"/>
+        <w:rPr>
+          <w:sz w:val="24"/>
+          <w:szCs w:val="24"/>
+        </w:rPr>
+      </w:pPr>
+    </w:p>
+    <w:p>
+      <w:pPr>
+        <w:pStyle w:val="Akapitzlist10"/>
         <w:ind w:left="0" w:firstLine="700"/>
         <w:jc w:val="both"/>
         <w:rPr>
@@ -1042,12 +1308,19 @@
           <w:sz w:val="24"/>
           <w:szCs w:val="24"/>
         </w:rPr>
-        <w:t xml:space="preserve">W przypadku dodawania komentarza system musi odpowiadać w ciągu dwóch sekund podczas używania przez co najmniej 5000 użytkowników. W przypadku głosowania czas odpowiedzi 1s musi być zachowany przy 50000 użytkownikach. Pzy użytkowaniu aplikacji przez mniejszą liczbę osób, czas odpowiedzi nie może przekroczyć 1s. </w:t>
-      </w:r>
-    </w:p>
-    <w:p>
-      <w:pPr>
-        <w:pStyle w:val="9"/>
+        <w:t>W przypadku dodawania komentarza system musi odpowiadać w ciągu dwóch sekund podczas używania przez co najmniej 5000 użytkowników. W przypadku głosowania czas odpowiedzi 1s musi być zachowany przy 50000 użytkownikach. Pzy użytkowaniu aplikacji przez mniejs</w:t>
+      </w:r>
+      <w:r>
+        <w:rPr>
+          <w:sz w:val="24"/>
+          <w:szCs w:val="24"/>
+        </w:rPr>
+        <w:t xml:space="preserve">zą liczbę osób, czas odpowiedzi nie może przekroczyć 1s. </w:t>
+      </w:r>
+    </w:p>
+    <w:p>
+      <w:pPr>
+        <w:pStyle w:val="Akapitzlist10"/>
         <w:ind w:left="0" w:firstLine="700"/>
         <w:jc w:val="both"/>
         <w:rPr>
@@ -1060,21 +1333,28 @@
           <w:sz w:val="24"/>
           <w:szCs w:val="24"/>
         </w:rPr>
-        <w:t>Niezawodność systemu musi wynosić co najmniej 99%. Testy niezawosności obejmują zarówno czas odpowiedzi, jak i gubienie przesyłanych pakietów. Aplikacja zostanie także przetestowana pod względem poprawności autoryzacji oraz odporności na włamania i kradzież zgromadzonych danych.</w:t>
-      </w:r>
-    </w:p>
-    <w:p>
-      <w:pPr>
-        <w:pStyle w:val="9"/>
-        <w:rPr>
-          <w:sz w:val="24"/>
-          <w:szCs w:val="24"/>
-        </w:rPr>
-      </w:pPr>
-    </w:p>
-    <w:p>
-      <w:pPr>
-        <w:pStyle w:val="9"/>
+        <w:t>Niezawodność systemu musi wynosić co najmniej 99%. Testy niezawosności obejmują zarówno czas odpowiedzi, jak i gubienie przesyłanych pakietów. Aplikacja zostanie także przetestowana pod względem pop</w:t>
+      </w:r>
+      <w:r>
+        <w:rPr>
+          <w:sz w:val="24"/>
+          <w:szCs w:val="24"/>
+        </w:rPr>
+        <w:t>rawności autoryzacji oraz odporności na włamania i kradzież zgromadzonych danych.</w:t>
+      </w:r>
+    </w:p>
+    <w:p>
+      <w:pPr>
+        <w:pStyle w:val="Akapitzlist10"/>
+        <w:rPr>
+          <w:sz w:val="24"/>
+          <w:szCs w:val="24"/>
+        </w:rPr>
+      </w:pPr>
+    </w:p>
+    <w:p>
+      <w:pPr>
+        <w:pStyle w:val="Akapitzlist10"/>
         <w:ind w:left="0" w:firstLine="700"/>
         <w:jc w:val="both"/>
         <w:rPr>
@@ -1087,20 +1367,41 @@
           <w:sz w:val="24"/>
           <w:szCs w:val="24"/>
         </w:rPr>
-        <w:t>Testy wymienionych funkcjonalności zostaną wykonane przez 20 testerów jednocześnie, co pozwoli przetestować działanie systemu w czasie używanie przez kilku widzów. Testy zostaną uznane za pozytywne w przypadku poprawnego funkcjonowania wymienionych komponentów. Niedopuszczalne są błędy zawieszające aplikację, błędne zliczanie oddanych głosów, zgubienie wysłanych komentarzy bez komunikatu o błędzie oraz błędy bezpieczeństwa umożliwiające manipulację głosami (np. poprzez wielokrotne głosowanie z tego samego konta lub z pominięciem autoryzacji). Dopuszczalnymi błędami są niewielkie różnice w wyglądzie interfejsu w porównaniu do uzgodnionej specyfikacji i inne błędy nie wpływające negatywnie na działanie aplikacji. Ocenę znaczenia takich różnic przeprowadzi pracownik BlaBlaMedia.</w:t>
-      </w:r>
-    </w:p>
-    <w:p>
-      <w:pPr>
-        <w:rPr>
-          <w:sz w:val="24"/>
-          <w:szCs w:val="24"/>
-        </w:rPr>
-      </w:pPr>
-    </w:p>
-    <w:p>
-      <w:pPr>
-        <w:pStyle w:val="9"/>
+        <w:t>Testy wymienionych funkcjonalności zostaną wykonane przez 20 testerów jednocześnie, co pozwoli przetestować działanie systemu w czasie używanie przez kilku widzów. Testy zos</w:t>
+      </w:r>
+      <w:r>
+        <w:rPr>
+          <w:sz w:val="24"/>
+          <w:szCs w:val="24"/>
+        </w:rPr>
+        <w:t>taną uznane za pozytywne w przypadku poprawnego funkcjonowania wymienionych komponentów. Niedopuszczalne są błędy zawieszające aplikację, błędne zliczanie oddanych głosów, zgubienie wysłanych komentarzy bez komunikatu o błędzie oraz błędy bezpieczeństwa um</w:t>
+      </w:r>
+      <w:r>
+        <w:rPr>
+          <w:sz w:val="24"/>
+          <w:szCs w:val="24"/>
+        </w:rPr>
+        <w:t>ożliwiające manipulację głosami (np. poprzez wielokrotne głosowanie z tego samego konta lub z pominięciem autoryzacji). Dopuszczalnymi błędami są niewielkie różnice w wyglądzie interfejsu w porównaniu do uzgodnionej specyfikacji i inne błędy nie wpływające</w:t>
+      </w:r>
+      <w:r>
+        <w:rPr>
+          <w:sz w:val="24"/>
+          <w:szCs w:val="24"/>
+        </w:rPr>
+        <w:t xml:space="preserve"> negatywnie na działanie aplikacji. Ocenę znaczenia takich różnic przeprowadzi pracownik BlaBlaMedia.</w:t>
+      </w:r>
+    </w:p>
+    <w:p>
+      <w:pPr>
+        <w:rPr>
+          <w:sz w:val="24"/>
+          <w:szCs w:val="24"/>
+        </w:rPr>
+      </w:pPr>
+    </w:p>
+    <w:p>
+      <w:pPr>
+        <w:pStyle w:val="Akapitzlist10"/>
         <w:numPr>
           <w:ilvl w:val="0"/>
           <w:numId w:val="1"/>
@@ -1136,7 +1437,22 @@
           <w:sz w:val="24"/>
           <w:szCs w:val="24"/>
         </w:rPr>
-        <w:t>Część serwerowa systemu zostanie zainstalowana na maszynach należących do klienta. Opiekował będzie się nimi pracownik (administrator) BlaBlaMedia, przeszkolony przez wykonawcę. Obsługą techniczną systemu (dodawanie ankiet, moderacja komentarzy) zajmować się będą również pracownicy klienta przeszkoleni przez zleceniobiorcę. Instalację przeprowadzają pracownicy zleceniobiorcy, pod nadzorem administratorów klienta.</w:t>
+        <w:lastRenderedPageBreak/>
+        <w:t>Część serwerowa systemu zostanie zainstalowana na maszynach należących do klienta. Opiekował będzie się nimi pracownik (a</w:t>
+      </w:r>
+      <w:r>
+        <w:rPr>
+          <w:sz w:val="24"/>
+          <w:szCs w:val="24"/>
+        </w:rPr>
+        <w:t>dministrator) BlaBlaMedia, przeszkolony przez wykonawcę. Obsługą techniczną systemu (dodawanie ankiet, moderacja komentarzy) zajmować się będą również pracownicy klienta przeszkoleni przez zleceniobiorcę. Instalację przeprowadzają pracownicy zleceniobiorcy</w:t>
+      </w:r>
+      <w:r>
+        <w:rPr>
+          <w:sz w:val="24"/>
+          <w:szCs w:val="24"/>
+        </w:rPr>
+        <w:t>, pod nadzorem administratorów klienta.</w:t>
       </w:r>
     </w:p>
     <w:p>
@@ -1162,12 +1478,33 @@
           <w:sz w:val="24"/>
           <w:szCs w:val="24"/>
         </w:rPr>
-        <w:t>Zleceniobiorca zobowiązany jest do nieodpłatnej naprawy wszelkich błędów wykrytych w ciągu 3 lat od daty wdrożenia. Za błędy wymagające naprawy uznaje się błędy powodujące przerwę w działaniu systemu, błędy zmieniające zachowanie i logikę aplikacji opisaną w specyfikacji oraz wszystkie błędy wpływające negatywnie ogólny na poziom bezpieczeństwa systemu. Do tej kategorii należą również błędy wynikające z implementacji niezgodnej ze specyfikacją. Klient zobowiązuje się nie modyfikować aplikacji we własnym zakresie w czasie trwania okresu gwarancyjnego. Wszelkie zmiany, aktualizacje, dodawanie nowych funkcjonalności w czasie trwania gwarancji mogą zostać wykonane jedynie odpłatnie przez zleceniobiorcę lub firmę wskazaną przez zleceniobiorcę.</w:t>
-      </w:r>
-    </w:p>
-    <w:p>
-      <w:pPr>
-        <w:pStyle w:val="9"/>
+        <w:t>Zleceniobiorca zobowiązany jest do nieodpłatnej naprawy wszelkich błędów wykrytych w ciągu 3 lat od daty wdrożenia. Za błędy wymagające naprawy uznaje się błędy powodujące przerwę w działaniu systemu, błędy zmieniaj</w:t>
+      </w:r>
+      <w:r>
+        <w:rPr>
+          <w:sz w:val="24"/>
+          <w:szCs w:val="24"/>
+        </w:rPr>
+        <w:t>ące zachowanie i logikę aplikacji opisaną w specyfikacji oraz wszystkie błędy wpływające negatywnie ogólny na poziom bezpieczeństwa systemu. Do tej kategorii należą również błędy wynikające z implementacji niezgodnej ze specyfikacją. Klient zobowiązuje się</w:t>
+      </w:r>
+      <w:r>
+        <w:rPr>
+          <w:sz w:val="24"/>
+          <w:szCs w:val="24"/>
+        </w:rPr>
+        <w:t xml:space="preserve"> nie modyfikować aplikacji we własnym zakresie w czasie trwania okresu gwarancyjnego. Wszelkie zmiany, aktualizacje, dodawanie nowych funkcjonalności w czasie trwania gwarancji mogą zostać wykonane jedynie odpłatnie przez zleceniobiorcę lub firmę wskazaną </w:t>
+      </w:r>
+      <w:r>
+        <w:rPr>
+          <w:sz w:val="24"/>
+          <w:szCs w:val="24"/>
+        </w:rPr>
+        <w:t>przez zleceniobiorcę.</w:t>
+      </w:r>
+    </w:p>
+    <w:p>
+      <w:pPr>
+        <w:pStyle w:val="Akapitzlist10"/>
         <w:ind w:left="360"/>
         <w:rPr>
           <w:b/>
@@ -1179,7 +1516,7 @@
     </w:p>
     <w:p>
       <w:pPr>
-        <w:pStyle w:val="9"/>
+        <w:pStyle w:val="Akapitzlist10"/>
         <w:numPr>
           <w:ilvl w:val="0"/>
           <w:numId w:val="1"/>
@@ -1203,171 +1540,158 @@
     </w:p>
     <w:p>
       <w:pPr>
-        <w:pStyle w:val="9"/>
-        <w:numPr>
-          <w:numId w:val="0"/>
-        </w:numPr>
-        <w:ind w:firstLine="700" w:firstLineChars="0"/>
-        <w:jc w:val="both"/>
-        <w:rPr>
-          <w:rFonts w:hint="default" w:ascii="Calibri" w:hAnsi="Calibri" w:eastAsia="Calibri" w:cs="Times New Roman"/>
-          <w:sz w:val="24"/>
-          <w:szCs w:val="24"/>
-          <w:lang w:val="en-US" w:eastAsia="en-US" w:bidi="ar-SA"/>
-        </w:rPr>
-      </w:pPr>
-      <w:r>
-        <w:rPr>
-          <w:rFonts w:hint="default" w:ascii="Calibri" w:hAnsi="Calibri" w:eastAsia="Calibri" w:cs="Times New Roman"/>
-          <w:sz w:val="24"/>
-          <w:szCs w:val="24"/>
-          <w:lang w:val="en-US" w:eastAsia="en-US" w:bidi="ar-SA"/>
-        </w:rPr>
-        <w:t>Wykonawca jest zobowiązany do stworzenia instrukcji użytkownika osobno dla aplikacji działającej w systemie Android, iOS oraz Windows Phone. Powinna ona zawierać szczegółowe opisy wszystkich funkcji aplikacji. Dla każdej z nich działanie ma być dodatkowo zaprezentowane za pomocą zrzutu ekranu. Należy zawrzeć informację o niezbędnym oprogramowaniu do uruchomienia aplikacji na dowolnym komputerze. Przed ostatecznym przyjęciem instrukcji, wymagana jest akceptacja jej treści oraz oprawy graficznej przez klienta. Wykonawca przekaże również elektroniczne, edytowalne za pomocą darmowych narzędzi ostateczne wersje wszystkich instrukcji użytkownika.</w:t>
-      </w:r>
-    </w:p>
-    <w:p>
-      <w:pPr>
-        <w:pStyle w:val="9"/>
-        <w:numPr>
-          <w:numId w:val="0"/>
-        </w:numPr>
-        <w:ind w:firstLine="700" w:firstLineChars="0"/>
-        <w:jc w:val="both"/>
-        <w:rPr>
-          <w:rFonts w:hint="default" w:ascii="Calibri" w:hAnsi="Calibri" w:eastAsia="Calibri" w:cs="Times New Roman"/>
-          <w:sz w:val="24"/>
-          <w:szCs w:val="24"/>
-          <w:lang w:val="en-US" w:eastAsia="en-US" w:bidi="ar-SA"/>
-        </w:rPr>
-      </w:pPr>
-    </w:p>
-    <w:p>
-      <w:pPr>
-        <w:pStyle w:val="9"/>
-        <w:numPr>
-          <w:numId w:val="0"/>
-        </w:numPr>
-        <w:ind w:firstLine="700" w:firstLineChars="0"/>
-        <w:jc w:val="both"/>
-        <w:rPr>
-          <w:rFonts w:hint="default" w:ascii="Calibri" w:hAnsi="Calibri" w:eastAsia="Calibri" w:cs="Times New Roman"/>
-          <w:sz w:val="24"/>
-          <w:szCs w:val="24"/>
-          <w:lang w:val="en-US" w:eastAsia="en-US" w:bidi="ar-SA"/>
-        </w:rPr>
-      </w:pPr>
-      <w:r>
-        <w:rPr>
-          <w:rFonts w:hint="default" w:ascii="Calibri" w:hAnsi="Calibri" w:eastAsia="Calibri" w:cs="Times New Roman"/>
-          <w:sz w:val="24"/>
-          <w:szCs w:val="24"/>
-          <w:lang w:val="en-US" w:eastAsia="en-US" w:bidi="ar-SA"/>
-        </w:rPr>
-        <w:t>Wykonawca opracuje pełną dokumentację dla wszystkich wersji aplikacji. Ma ona zawierać opisy struktury systemów, opisy komponentów systemu, opisy zależności między komponentami systemu, opisy instalacji systemu oraz opisy parametrów konfiguracyjnych poszczególnych elementów systemów. Wykonawca przekaże dokumentację w edytowalnej wersji klientowi.</w:t>
-      </w:r>
-    </w:p>
-    <w:p>
-      <w:pPr>
-        <w:pStyle w:val="9"/>
-        <w:numPr>
-          <w:numId w:val="0"/>
-        </w:numPr>
-        <w:ind w:firstLine="700" w:firstLineChars="0"/>
-        <w:jc w:val="both"/>
-        <w:rPr>
-          <w:rFonts w:hint="default" w:ascii="Calibri" w:hAnsi="Calibri" w:eastAsia="Calibri" w:cs="Times New Roman"/>
-          <w:sz w:val="24"/>
-          <w:szCs w:val="24"/>
-          <w:lang w:val="en-US" w:eastAsia="en-US" w:bidi="ar-SA"/>
-        </w:rPr>
-      </w:pPr>
-    </w:p>
-    <w:p>
-      <w:pPr>
-        <w:pStyle w:val="9"/>
-        <w:numPr>
-          <w:numId w:val="0"/>
-        </w:numPr>
-        <w:ind w:firstLine="700" w:firstLineChars="0"/>
-        <w:jc w:val="both"/>
-        <w:rPr>
-          <w:rFonts w:hint="default" w:ascii="Calibri" w:hAnsi="Calibri" w:eastAsia="Calibri" w:cs="Times New Roman"/>
-          <w:sz w:val="24"/>
-          <w:szCs w:val="24"/>
-          <w:lang w:val="en-US" w:eastAsia="en-US" w:bidi="ar-SA"/>
-        </w:rPr>
-      </w:pPr>
-      <w:r>
-        <w:rPr>
-          <w:rFonts w:hint="default" w:ascii="Calibri" w:hAnsi="Calibri" w:eastAsia="Calibri" w:cs="Times New Roman"/>
-          <w:sz w:val="24"/>
-          <w:szCs w:val="24"/>
-          <w:lang w:val="en-US" w:eastAsia="en-US" w:bidi="ar-SA"/>
+        <w:pStyle w:val="Akapitzlist10"/>
+        <w:ind w:left="0" w:firstLine="700"/>
+        <w:jc w:val="both"/>
+        <w:rPr>
+          <w:sz w:val="24"/>
+          <w:szCs w:val="24"/>
+        </w:rPr>
+      </w:pPr>
+      <w:r>
+        <w:rPr>
+          <w:sz w:val="24"/>
+          <w:szCs w:val="24"/>
+        </w:rPr>
+        <w:t>Wykonawca jest zobowiązany do stworzenia instrukcji użytkownika osobno dla aplikacji działającej w systemie Android, iOS oraz Windows Phone. Powinna ona zawierać szczegółowe opisy wszystkich funkcji a</w:t>
+      </w:r>
+      <w:r>
+        <w:rPr>
+          <w:sz w:val="24"/>
+          <w:szCs w:val="24"/>
+        </w:rPr>
+        <w:t>plikacji. Dla każdej z nich działanie ma być dodatkowo zaprezentowane za pomocą zrzutu ekranu. Należy zawrzeć informację o niezbędnym oprogramowaniu do uruchomienia aplikacji na dowolnym komputerze. Przed ostatecznym przyjęciem instrukcji, wymagana jest ak</w:t>
+      </w:r>
+      <w:r>
+        <w:rPr>
+          <w:sz w:val="24"/>
+          <w:szCs w:val="24"/>
+        </w:rPr>
+        <w:t>ceptacja jej treści oraz oprawy graficznej przez klienta. Wykonawca przekaże również elektroniczne, edytowalne za pomocą darmowych narzędzi ostateczne wersje wszystkich instrukcji użytkownika.</w:t>
+      </w:r>
+    </w:p>
+    <w:p>
+      <w:pPr>
+        <w:pStyle w:val="Akapitzlist10"/>
+        <w:ind w:left="0" w:firstLine="700"/>
+        <w:jc w:val="both"/>
+        <w:rPr>
+          <w:sz w:val="24"/>
+          <w:szCs w:val="24"/>
+        </w:rPr>
+      </w:pPr>
+    </w:p>
+    <w:p>
+      <w:pPr>
+        <w:pStyle w:val="Akapitzlist10"/>
+        <w:ind w:left="0" w:firstLine="700"/>
+        <w:jc w:val="both"/>
+        <w:rPr>
+          <w:sz w:val="24"/>
+          <w:szCs w:val="24"/>
+        </w:rPr>
+      </w:pPr>
+      <w:r>
+        <w:rPr>
+          <w:sz w:val="24"/>
+          <w:szCs w:val="24"/>
+        </w:rPr>
+        <w:t>Wykonawca opracuje pełną dokumentację dla wszystkich wersji ap</w:t>
+      </w:r>
+      <w:r>
+        <w:rPr>
+          <w:sz w:val="24"/>
+          <w:szCs w:val="24"/>
+        </w:rPr>
+        <w:t>likacji. Ma ona zawierać opisy struktury systemów, opisy komponentów systemu, opisy zależności między komponentami systemu, opisy instalacji systemu oraz opisy parametrów konfiguracyjnych poszczególnych elementów systemów. Wykonawca przekaże dokumentację w</w:t>
+      </w:r>
+      <w:r>
+        <w:rPr>
+          <w:sz w:val="24"/>
+          <w:szCs w:val="24"/>
+        </w:rPr>
+        <w:t xml:space="preserve"> edytowalnej wersji klientowi.</w:t>
+      </w:r>
+    </w:p>
+    <w:p>
+      <w:pPr>
+        <w:pStyle w:val="Akapitzlist10"/>
+        <w:ind w:left="0" w:firstLine="700"/>
+        <w:jc w:val="both"/>
+        <w:rPr>
+          <w:sz w:val="24"/>
+          <w:szCs w:val="24"/>
+        </w:rPr>
+      </w:pPr>
+    </w:p>
+    <w:p>
+      <w:pPr>
+        <w:pStyle w:val="Akapitzlist10"/>
+        <w:ind w:left="0" w:firstLine="700"/>
+        <w:jc w:val="both"/>
+        <w:rPr>
+          <w:sz w:val="24"/>
+          <w:szCs w:val="24"/>
+        </w:rPr>
+      </w:pPr>
+      <w:r>
+        <w:rPr>
+          <w:sz w:val="24"/>
+          <w:szCs w:val="24"/>
         </w:rPr>
         <w:t>Wykonawca przekaże klientowi kody źródłowe wszystkich wersji aplikacji wraz z dokładnymi komentarzami. Dodatkowo wykonawca dokona kompilacji kodów źródłowych do wersji wykonywalnych.</w:t>
       </w:r>
     </w:p>
     <w:p>
       <w:pPr>
-        <w:pStyle w:val="9"/>
-        <w:numPr>
-          <w:numId w:val="0"/>
-        </w:numPr>
-        <w:ind w:firstLine="700" w:firstLineChars="0"/>
-        <w:jc w:val="both"/>
-        <w:rPr>
-          <w:rFonts w:hint="default" w:ascii="Calibri" w:hAnsi="Calibri" w:eastAsia="Calibri" w:cs="Times New Roman"/>
-          <w:sz w:val="24"/>
-          <w:szCs w:val="24"/>
-          <w:lang w:val="en-US" w:eastAsia="en-US" w:bidi="ar-SA"/>
-        </w:rPr>
-      </w:pPr>
-    </w:p>
-    <w:p>
-      <w:pPr>
-        <w:pStyle w:val="9"/>
-        <w:numPr>
-          <w:numId w:val="0"/>
-        </w:numPr>
-        <w:ind w:left="360" w:leftChars="0"/>
-        <w:jc w:val="both"/>
-        <w:rPr>
-          <w:rFonts w:hint="default" w:ascii="Calibri" w:hAnsi="Calibri" w:eastAsia="Calibri" w:cs="Times New Roman"/>
-          <w:sz w:val="24"/>
-          <w:szCs w:val="24"/>
-          <w:lang w:val="en-US" w:eastAsia="en-US" w:bidi="ar-SA"/>
-        </w:rPr>
-      </w:pPr>
-      <w:r>
-        <w:rPr>
-          <w:rFonts w:hint="default" w:ascii="Calibri" w:hAnsi="Calibri" w:eastAsia="Calibri" w:cs="Times New Roman"/>
-          <w:sz w:val="24"/>
-          <w:szCs w:val="24"/>
-          <w:lang w:val="en-US" w:eastAsia="en-US" w:bidi="ar-SA"/>
-        </w:rPr>
-        <w:t>Wykonawca przekaże klientowi prawa autorskie do dokumentacji i kodów źródłowych.</w:t>
-      </w:r>
-    </w:p>
-    <w:p>
-      <w:pPr>
-        <w:pStyle w:val="9"/>
-        <w:numPr>
-          <w:numId w:val="0"/>
-        </w:numPr>
-        <w:ind w:left="360" w:leftChars="0"/>
-        <w:jc w:val="both"/>
-        <w:rPr>
-          <w:rFonts w:hint="default" w:ascii="Calibri" w:hAnsi="Calibri" w:eastAsia="Calibri" w:cs="Times New Roman"/>
-          <w:sz w:val="24"/>
-          <w:szCs w:val="24"/>
-          <w:lang w:val="en-US" w:eastAsia="en-US" w:bidi="ar-SA"/>
-        </w:rPr>
-      </w:pPr>
-    </w:p>
-    <w:p>
-      <w:pPr>
-        <w:pStyle w:val="9"/>
+        <w:pStyle w:val="Akapitzlist10"/>
+        <w:ind w:left="0" w:firstLine="700"/>
+        <w:jc w:val="both"/>
+        <w:rPr>
+          <w:sz w:val="24"/>
+          <w:szCs w:val="24"/>
+        </w:rPr>
+      </w:pPr>
+    </w:p>
+    <w:p>
+      <w:pPr>
+        <w:pStyle w:val="Akapitzlist10"/>
+        <w:ind w:left="360"/>
+        <w:jc w:val="both"/>
+        <w:rPr>
+          <w:sz w:val="24"/>
+          <w:szCs w:val="24"/>
+        </w:rPr>
+      </w:pPr>
+      <w:r>
+        <w:rPr>
+          <w:sz w:val="24"/>
+          <w:szCs w:val="24"/>
+        </w:rPr>
+        <w:t>Wykonawca przekaże klientowi prawa autor</w:t>
+      </w:r>
+      <w:r>
+        <w:rPr>
+          <w:sz w:val="24"/>
+          <w:szCs w:val="24"/>
+        </w:rPr>
+        <w:t>skie do dokumentacji i kodów źródłowych.</w:t>
+      </w:r>
+    </w:p>
+    <w:p>
+      <w:pPr>
+        <w:pStyle w:val="Akapitzlist10"/>
+        <w:ind w:left="360"/>
+        <w:jc w:val="both"/>
+        <w:rPr>
+          <w:sz w:val="24"/>
+          <w:szCs w:val="24"/>
+        </w:rPr>
+      </w:pPr>
+    </w:p>
+    <w:p>
+      <w:pPr>
+        <w:pStyle w:val="Akapitzlist10"/>
         <w:numPr>
           <w:ilvl w:val="0"/>
           <w:numId w:val="1"/>
@@ -1403,7 +1727,22 @@
           <w:sz w:val="24"/>
           <w:szCs w:val="24"/>
         </w:rPr>
-        <w:t>W związku z charakterem prowadzonej przez spółkę BlaBlaMedia działalności zleceniodawca nie posiada dostatecznej architektury niezbędnej do tworzenia i wdrożenia aplikacji mobilnych. Wykonawca jest zobowiązany przedstawić projekt systemu obejmujący kompletny kosztorys niezbędnych urządzeń jak i oprogramowania potrzebnych do działania aplikacji. W uzasadnionych przypadkach zleceniodawca jest skłonny do pokrycia kosztów urządzeń potrzebnych w trakcie etapu rozwoju jak i testowania aplikacji. Po zakończeniu etapu tworzenia aplikacji wszystkie zakupione urządzenia mają zostać przekazane zleceniodawcy.</w:t>
+        <w:lastRenderedPageBreak/>
+        <w:t>W związku z charakterem prowadzonej przez spółkę BlaBlaMedia działalności zleceniodawca nie posiada dostatecznej architektury niezbędnej do tworzenia i wdrożenia apl</w:t>
+      </w:r>
+      <w:r>
+        <w:rPr>
+          <w:sz w:val="24"/>
+          <w:szCs w:val="24"/>
+        </w:rPr>
+        <w:t>ikacji mobilnych. Wykonawca jest zobowiązany przedstawić projekt systemu obejmujący kompletny kosztorys niezbędnych urządzeń jak i oprogramowania potrzebnych do działania aplikacji. W uzasadnionych przypadkach zleceniodawca jest skłonny do pokrycia kosztów</w:t>
+      </w:r>
+      <w:r>
+        <w:rPr>
+          <w:sz w:val="24"/>
+          <w:szCs w:val="24"/>
+        </w:rPr>
+        <w:t xml:space="preserve"> urządzeń potrzebnych w trakcie etapu rozwoju jak i testowania aplikacji. Po zakończeniu etapu tworzenia aplikacji wszystkie zakupione urządzenia mają zostać przekazane zleceniodawcy.</w:t>
       </w:r>
     </w:p>
     <w:p>
@@ -1420,7 +1759,28 @@
           <w:sz w:val="24"/>
           <w:szCs w:val="24"/>
         </w:rPr>
-        <w:t xml:space="preserve">W ramach tworzenia systemu wykonawca ma obowiązek zatrudnienia specjalistów z zakresu tworzenia aplikacji mobilnych w technologiach: Android, iOS i Windows Phone. Pracę nad każdym z systemów ma nadzorować conajmniej 2 specjalistów. Projektanci systemu muszą mieć co najmniej 3 letnie doświadczenie w tworzeniu aplikacji na wyżej wymienione systemy operacyjne. Ponadto programiści zaangażowani w realizację projektu muszą mieć co najmniej 2 letnie doświadczenie w tworzeniu aplikacji w przynajmniej jednej ze wskazanych powyżej technologii. Oprócz projektantów systemu nad każdą platformą powinno pracować conajmniej 4 programistów. Wykonawca ma również zatrudnić conajmniej 6 osobowy zespół testerów. </w:t>
+        <w:t>W ramach tworzenia systemu wykonawca ma obowiązek zatrudnienia specjalis</w:t>
+      </w:r>
+      <w:r>
+        <w:rPr>
+          <w:sz w:val="24"/>
+          <w:szCs w:val="24"/>
+        </w:rPr>
+        <w:t>tów z zakresu tworzenia aplikacji mobilnych w technologiach: Android, iOS i Windows Phone. Pracę nad każdym z systemów ma nadzorować conajmniej 2 specjalistów. Projektanci systemu muszą mieć co najmniej 3 letnie doświadczenie w tworzeniu aplikacji na wyżej</w:t>
+      </w:r>
+      <w:r>
+        <w:rPr>
+          <w:sz w:val="24"/>
+          <w:szCs w:val="24"/>
+        </w:rPr>
+        <w:t xml:space="preserve"> wymienione systemy operacyjne. Ponadto programiści zaangażowani w realizację projektu muszą mieć co najmniej 2 letnie doświadczenie w tworzeniu aplikacji w przynajmniej jednej ze wskazanych powyżej technologii. Oprócz projektantów systemu nad każdą platfo</w:t>
+      </w:r>
+      <w:r>
+        <w:rPr>
+          <w:sz w:val="24"/>
+          <w:szCs w:val="24"/>
+        </w:rPr>
+        <w:t xml:space="preserve">rmą powinno pracować conajmniej 4 programistów. Wykonawca ma również zatrudnić conajmniej 6 osobowy zespół testerów. </w:t>
       </w:r>
     </w:p>
     <w:p>
@@ -1437,12 +1797,19 @@
           <w:sz w:val="24"/>
           <w:szCs w:val="24"/>
         </w:rPr>
-        <w:t>Zleceniodawca oddeleguje ze swojego  zespołu informatyków po jednym programiście, który będzie miał za zadanie obserwować postępy w pracach nad projektem dla każdego z trzech systemów operacyjnych. Ponadto oczekuje się ścisłej współpracy między projektantami systemu a przedstawicielem zleceniodawcy celem omówienia konkretnych przypadków użycia aplikacji.</w:t>
-      </w:r>
-    </w:p>
-    <w:p>
-      <w:pPr>
-        <w:pStyle w:val="9"/>
+        <w:t xml:space="preserve">Zleceniodawca oddeleguje ze swojego  zespołu informatyków po jednym programiście, który będzie miał za zadanie obserwować postępy w </w:t>
+      </w:r>
+      <w:r>
+        <w:rPr>
+          <w:sz w:val="24"/>
+          <w:szCs w:val="24"/>
+        </w:rPr>
+        <w:t>pracach nad projektem dla każdego z trzech systemów operacyjnych. Ponadto oczekuje się ścisłej współpracy między projektantami systemu a przedstawicielem zleceniodawcy celem omówienia konkretnych przypadków użycia aplikacji.</w:t>
+      </w:r>
+    </w:p>
+    <w:p>
+      <w:pPr>
+        <w:pStyle w:val="Akapitzlist10"/>
         <w:numPr>
           <w:ilvl w:val="0"/>
           <w:numId w:val="1"/>
@@ -1466,7 +1833,7 @@
     </w:p>
     <w:p>
       <w:pPr>
-        <w:pStyle w:val="9"/>
+        <w:pStyle w:val="Akapitzlist10"/>
         <w:ind w:left="360" w:firstLine="696"/>
         <w:rPr>
           <w:sz w:val="24"/>
@@ -1478,12 +1845,19 @@
           <w:sz w:val="24"/>
           <w:szCs w:val="24"/>
         </w:rPr>
-        <w:t>BlaBla</w:t>
-      </w:r>
-    </w:p>
-    <w:p>
-      <w:pPr>
-        <w:pStyle w:val="9"/>
+        <w:t>Bla</w:t>
+      </w:r>
+      <w:r>
+        <w:rPr>
+          <w:sz w:val="24"/>
+          <w:szCs w:val="24"/>
+        </w:rPr>
+        <w:t>Bla</w:t>
+      </w:r>
+    </w:p>
+    <w:p>
+      <w:pPr>
+        <w:pStyle w:val="Akapitzlist10"/>
         <w:ind w:left="360"/>
         <w:rPr>
           <w:sz w:val="24"/>
@@ -1493,7 +1867,7 @@
     </w:p>
     <w:p>
       <w:pPr>
-        <w:pStyle w:val="9"/>
+        <w:pStyle w:val="Akapitzlist10"/>
         <w:numPr>
           <w:ilvl w:val="0"/>
           <w:numId w:val="1"/>
@@ -1532,7 +1906,7 @@
     </w:p>
     <w:p>
       <w:pPr>
-        <w:pStyle w:val="9"/>
+        <w:pStyle w:val="Akapitzlist10"/>
         <w:numPr>
           <w:ilvl w:val="0"/>
           <w:numId w:val="1"/>
@@ -1567,7 +1941,21 @@
           <w:sz w:val="24"/>
           <w:szCs w:val="24"/>
         </w:rPr>
-        <w:t>Z systemu korzystać będą bezpłatnie abonenci BlaBlaMedia, którzy pobiorą aplikację na urządzenie mobilne. Etap polegający na wdrożeniu systemu ma na celu dotarcie do jak największej rzeszy dotychczasowych użytkowników i zachęceniu ich do aktywnego korzystania z systemu. Zakłada też, że akcja spowoduje pozyskanie nowych abonentów BlaBlaMedia, a także zwiększone korzystanie z odbiorników telewizyjnych. Dzięki pozyskaniu nowych użytkowników zwiększone zostaną znacznie dochody firmy. Zwiększenie oglądalności przyczyni się między innymi do zwiększenia wpływów z reklam.</w:t>
+        <w:t>Z systemu korzystać będą bezpłatnie abonenci BlaBlaMedia, którzy pobiorą aplikację na urządzenie mobilne. Etap polegający na wdroże</w:t>
+      </w:r>
+      <w:r>
+        <w:rPr>
+          <w:sz w:val="24"/>
+          <w:szCs w:val="24"/>
+        </w:rPr>
+        <w:t>niu systemu ma na celu dotarcie do jak największej rzeszy dotychczasowych użytkowników i zachęceniu ich do aktywnego korzystania z systemu. Zakłada też, że akcja spowoduje pozyskanie nowych abonentów BlaBlaMedia, a także zwiększone korzystanie z odbiornikó</w:t>
+      </w:r>
+      <w:r>
+        <w:rPr>
+          <w:sz w:val="24"/>
+          <w:szCs w:val="24"/>
+        </w:rPr>
+        <w:t>w telewizyjnych. Dzięki pozyskaniu nowych użytkowników zwiększone zostaną znacznie dochody firmy. Zwiększenie oglądalności przyczyni się między innymi do zwiększenia wpływów z reklam.</w:t>
       </w:r>
     </w:p>
     <w:p>
@@ -1589,37 +1977,56 @@
       <w:bookmarkEnd w:id="0"/>
     </w:p>
     <w:sectPr>
-      <w:headerReference r:id="rId4" w:type="default"/>
-      <w:footerReference r:id="rId5" w:type="default"/>
+      <w:headerReference w:type="default" r:id="rId8"/>
+      <w:footerReference w:type="default" r:id="rId9"/>
       <w:pgSz w:w="11906" w:h="16838"/>
       <w:pgMar w:top="1417" w:right="1417" w:bottom="1417" w:left="1417" w:header="708" w:footer="708" w:gutter="0"/>
-      <w:pgNumType w:fmt="decimal"/>
-      <w:cols w:space="720" w:num="1"/>
-      <w:docGrid w:linePitch="360" w:charSpace="0"/>
+      <w:cols w:space="720"/>
+      <w:docGrid w:linePitch="360"/>
     </w:sectPr>
   </w:body>
 </w:document>
 </file>
 
+<file path=word/endnotes.xml><?xml version="1.0" encoding="utf-8"?>
+<w:endnotes xmlns:ve="http://schemas.openxmlformats.org/markup-compatibility/2006" xmlns:o="urn:schemas-microsoft-com:office:office" xmlns:r="http://schemas.openxmlformats.org/officeDocument/2006/relationships" xmlns:m="http://schemas.openxmlformats.org/officeDocument/2006/math" xmlns:v="urn:schemas-microsoft-com:vml" xmlns:wp="http://schemas.openxmlformats.org/drawingml/2006/wordprocessingDrawing" xmlns:w10="urn:schemas-microsoft-com:office:word" xmlns:w="http://schemas.openxmlformats.org/wordprocessingml/2006/main" xmlns:wne="http://schemas.microsoft.com/office/word/2006/wordml">
+  <w:endnote w:type="separator" w:id="-1">
+    <w:p>
+      <w:pPr>
+        <w:spacing w:after="0" w:line="240" w:lineRule="auto"/>
+      </w:pPr>
+      <w:r>
+        <w:separator/>
+      </w:r>
+    </w:p>
+  </w:endnote>
+  <w:endnote w:type="continuationSeparator" w:id="0">
+    <w:p>
+      <w:pPr>
+        <w:spacing w:after="0" w:line="240" w:lineRule="auto"/>
+      </w:pPr>
+      <w:r>
+        <w:continuationSeparator/>
+      </w:r>
+    </w:p>
+  </w:endnote>
+</w:endnotes>
+</file>
+
 <file path=word/footer1.xml><?xml version="1.0" encoding="utf-8"?>
-<w:ftr xmlns:wpc="http://schemas.microsoft.com/office/word/2010/wordprocessingCanvas" xmlns:mc="http://schemas.openxmlformats.org/markup-compatibility/2006" xmlns:o="urn:schemas-microsoft-com:office:office" xmlns:r="http://schemas.openxmlformats.org/officeDocument/2006/relationships" xmlns:m="http://schemas.openxmlformats.org/officeDocument/2006/math" xmlns:v="urn:schemas-microsoft-com:vml" xmlns:wp14="http://schemas.microsoft.com/office/word/2010/wordprocessingDrawing" xmlns:wp="http://schemas.openxmlformats.org/drawingml/2006/wordprocessingDrawing" xmlns:w10="urn:schemas-microsoft-com:office:word" xmlns:w="http://schemas.openxmlformats.org/wordprocessingml/2006/main" xmlns:w14="http://schemas.microsoft.com/office/word/2010/wordml" xmlns:wpg="http://schemas.microsoft.com/office/word/2010/wordprocessingGroup" xmlns:wpi="http://schemas.microsoft.com/office/word/2010/wordprocessingInk" xmlns:wne="http://schemas.microsoft.com/office/word/2006/wordml" xmlns:wps="http://schemas.microsoft.com/office/word/2010/wordprocessingShape" mc:Ignorable="w14 wp14">
+<w:ftr xmlns:ve="http://schemas.openxmlformats.org/markup-compatibility/2006" xmlns:o="urn:schemas-microsoft-com:office:office" xmlns:r="http://schemas.openxmlformats.org/officeDocument/2006/relationships" xmlns:m="http://schemas.openxmlformats.org/officeDocument/2006/math" xmlns:v="urn:schemas-microsoft-com:vml" xmlns:wp="http://schemas.openxmlformats.org/drawingml/2006/wordprocessingDrawing" xmlns:w10="urn:schemas-microsoft-com:office:word" xmlns:w="http://schemas.openxmlformats.org/wordprocessingml/2006/main" xmlns:wne="http://schemas.microsoft.com/office/word/2006/wordml">
   <w:p>
     <w:pPr>
-      <w:pStyle w:val="2"/>
+      <w:pStyle w:val="Stopka"/>
     </w:pPr>
     <w:r>
-      <w:rPr>
-        <w:rFonts w:ascii="Calibri" w:hAnsi="Calibri" w:eastAsia="Calibri" w:cs="Times New Roman"/>
-        <w:sz w:val="22"/>
-        <w:szCs w:val="22"/>
-        <w:lang w:val="en-US" w:eastAsia="en-US" w:bidi="ar-SA"/>
-      </w:rPr>
       <w:pict>
-        <v:shape id="Text Box1" o:spid="_x0000_s1025" type="#_x0000_t202" style="position:absolute;left:0;margin-top:0pt;height:144pt;width:144pt;mso-position-horizontal:right;mso-position-horizontal-relative:margin;mso-wrap-style:none;rotation:0f;z-index:251658240;" o:ole="f" fillcolor="#FFFFFF" filled="f" o:preferrelative="t" stroked="f" coordorigin="0,0" coordsize="21600,21600">
-          <v:fill on="f" color2="#FFFFFF" focus="0%"/>
-          <v:imagedata gain="65536f" blacklevel="0f" gamma="0"/>
-          <o:lock v:ext="edit" position="f" selection="f" grouping="f" rotation="f" cropping="f" text="f" aspectratio="f"/>
-          <v:textbox inset="0.00pt,0.00pt,0.00pt,0.00pt" style="mso-fit-shape-to-text:t;">
+        <v:shapetype id="_x0000_t202" coordsize="21600,21600" o:spt="202" path="m,l,21600r21600,l21600,xe">
+          <v:stroke joinstyle="miter"/>
+          <v:path gradientshapeok="t" o:connecttype="rect"/>
+        </v:shapetype>
+        <v:shape id="Text Box1" o:spid="_x0000_s2049" type="#_x0000_t202" style="position:absolute;margin-left:104pt;margin-top:0;width:2in;height:2in;z-index:1;mso-wrap-style:none;mso-position-horizontal:right;mso-position-horizontal-relative:margin" o:preferrelative="t" filled="f" stroked="f">
+          <v:textbox style="mso-fit-shape-to-text:t" inset="0,0,0,0">
             <w:txbxContent>
               <w:p>
                 <w:pPr>
@@ -1653,7 +2060,10 @@
                   <w:fldChar w:fldCharType="separate"/>
                 </w:r>
                 <w:r>
-                  <w:t>1</w:t>
+                  <w:rPr>
+                    <w:noProof/>
+                  </w:rPr>
+                  <w:t>4</w:t>
                 </w:r>
                 <w:r>
                   <w:rPr>
@@ -1667,39 +2077,19 @@
                   </w:rPr>
                   <w:t xml:space="preserve"> of </w:t>
                 </w:r>
-                <w:r>
-                  <w:rPr>
-                    <w:sz w:val="18"/>
-                  </w:rPr>
-                  <w:fldChar w:fldCharType="begin"/>
-                </w:r>
-                <w:r>
-                  <w:rPr>
-                    <w:sz w:val="18"/>
-                  </w:rPr>
-                  <w:instrText xml:space="preserve"> NUMPAGES  \* MERGEFORMAT </w:instrText>
-                </w:r>
-                <w:r>
-                  <w:rPr>
-                    <w:sz w:val="18"/>
-                  </w:rPr>
-                  <w:fldChar w:fldCharType="separate"/>
-                </w:r>
-                <w:r>
-                  <w:rPr>
-                    <w:sz w:val="18"/>
-                  </w:rPr>
-                  <w:t>6</w:t>
-                </w:r>
-                <w:r>
-                  <w:rPr>
-                    <w:sz w:val="18"/>
-                  </w:rPr>
-                  <w:fldChar w:fldCharType="end"/>
-                </w:r>
+                <w:fldSimple w:instr=" NUMPAGES  \* MERGEFORMAT ">
+                  <w:r>
+                    <w:rPr>
+                      <w:noProof/>
+                      <w:sz w:val="18"/>
+                    </w:rPr>
+                    <w:t>8</w:t>
+                  </w:r>
+                </w:fldSimple>
               </w:p>
             </w:txbxContent>
           </v:textbox>
+          <w10:wrap anchorx="margin"/>
         </v:shape>
       </w:pict>
     </w:r>
@@ -1707,63 +2097,48 @@
 </w:ftr>
 </file>
 
+<file path=word/footnotes.xml><?xml version="1.0" encoding="utf-8"?>
+<w:footnotes xmlns:ve="http://schemas.openxmlformats.org/markup-compatibility/2006" xmlns:o="urn:schemas-microsoft-com:office:office" xmlns:r="http://schemas.openxmlformats.org/officeDocument/2006/relationships" xmlns:m="http://schemas.openxmlformats.org/officeDocument/2006/math" xmlns:v="urn:schemas-microsoft-com:vml" xmlns:wp="http://schemas.openxmlformats.org/drawingml/2006/wordprocessingDrawing" xmlns:w10="urn:schemas-microsoft-com:office:word" xmlns:w="http://schemas.openxmlformats.org/wordprocessingml/2006/main" xmlns:wne="http://schemas.microsoft.com/office/word/2006/wordml">
+  <w:footnote w:type="separator" w:id="-1">
+    <w:p>
+      <w:pPr>
+        <w:spacing w:after="0" w:line="240" w:lineRule="auto"/>
+      </w:pPr>
+      <w:r>
+        <w:separator/>
+      </w:r>
+    </w:p>
+  </w:footnote>
+  <w:footnote w:type="continuationSeparator" w:id="0">
+    <w:p>
+      <w:pPr>
+        <w:spacing w:after="0" w:line="240" w:lineRule="auto"/>
+      </w:pPr>
+      <w:r>
+        <w:continuationSeparator/>
+      </w:r>
+    </w:p>
+  </w:footnote>
+</w:footnotes>
+</file>
+
 <file path=word/header1.xml><?xml version="1.0" encoding="utf-8"?>
-<w:hdr xmlns:wpc="http://schemas.microsoft.com/office/word/2010/wordprocessingCanvas" xmlns:mc="http://schemas.openxmlformats.org/markup-compatibility/2006" xmlns:o="urn:schemas-microsoft-com:office:office" xmlns:r="http://schemas.openxmlformats.org/officeDocument/2006/relationships" xmlns:m="http://schemas.openxmlformats.org/officeDocument/2006/math" xmlns:v="urn:schemas-microsoft-com:vml" xmlns:wp14="http://schemas.microsoft.com/office/word/2010/wordprocessingDrawing" xmlns:wp="http://schemas.openxmlformats.org/drawingml/2006/wordprocessingDrawing" xmlns:w10="urn:schemas-microsoft-com:office:word" xmlns:w="http://schemas.openxmlformats.org/wordprocessingml/2006/main" xmlns:w14="http://schemas.microsoft.com/office/word/2010/wordml" xmlns:wpg="http://schemas.microsoft.com/office/word/2010/wordprocessingGroup" xmlns:wpi="http://schemas.microsoft.com/office/word/2010/wordprocessingInk" xmlns:wne="http://schemas.microsoft.com/office/word/2006/wordml" xmlns:wps="http://schemas.microsoft.com/office/word/2010/wordprocessingShape" mc:Ignorable="w14 wp14">
+<w:hdr xmlns:ve="http://schemas.openxmlformats.org/markup-compatibility/2006" xmlns:o="urn:schemas-microsoft-com:office:office" xmlns:r="http://schemas.openxmlformats.org/officeDocument/2006/relationships" xmlns:m="http://schemas.openxmlformats.org/officeDocument/2006/math" xmlns:v="urn:schemas-microsoft-com:vml" xmlns:wp="http://schemas.openxmlformats.org/drawingml/2006/wordprocessingDrawing" xmlns:w10="urn:schemas-microsoft-com:office:word" xmlns:w="http://schemas.openxmlformats.org/wordprocessingml/2006/main" xmlns:wne="http://schemas.microsoft.com/office/word/2006/wordml">
   <w:p>
     <w:pPr>
-      <w:pStyle w:val="3"/>
+      <w:pStyle w:val="Nagwek"/>
     </w:pPr>
   </w:p>
 </w:hdr>
 </file>
 
 <file path=word/numbering.xml><?xml version="1.0" encoding="utf-8"?>
-<w:numbering xmlns:wpc="http://schemas.microsoft.com/office/word/2010/wordprocessingCanvas" xmlns:mc="http://schemas.openxmlformats.org/markup-compatibility/2006" xmlns:o="urn:schemas-microsoft-com:office:office" xmlns:r="http://schemas.openxmlformats.org/officeDocument/2006/relationships" xmlns:m="http://schemas.openxmlformats.org/officeDocument/2006/math" xmlns:v="urn:schemas-microsoft-com:vml" xmlns:wp14="http://schemas.microsoft.com/office/word/2010/wordprocessingDrawing" xmlns:wp="http://schemas.openxmlformats.org/drawingml/2006/wordprocessingDrawing" xmlns:w10="urn:schemas-microsoft-com:office:word" xmlns:w="http://schemas.openxmlformats.org/wordprocessingml/2006/main" xmlns:w14="http://schemas.microsoft.com/office/word/2010/wordml" xmlns:wpg="http://schemas.microsoft.com/office/word/2010/wordprocessingGroup" xmlns:wpi="http://schemas.microsoft.com/office/word/2010/wordprocessingInk" xmlns:wne="http://schemas.microsoft.com/office/word/2006/wordml" xmlns:wps="http://schemas.microsoft.com/office/word/2010/wordprocessingShape" mc:Ignorable="w14 wp14">
-  <w:abstractNum w:abstractNumId="1426349634">
-    <w:nsid w:val="55045E42"/>
-    <w:multiLevelType w:val="singleLevel"/>
-    <w:tmpl w:val="55045E42"/>
-    <w:lvl w:ilvl="0" w:tentative="1">
-      <w:start w:val="1"/>
-      <w:numFmt w:val="bullet"/>
-      <w:lvlText w:val=""/>
-      <w:lvlJc w:val="left"/>
-      <w:pPr>
-        <w:tabs>
-          <w:tab w:val="left" w:pos="420"/>
-        </w:tabs>
-        <w:ind w:left="420" w:leftChars="0" w:hanging="420" w:firstLineChars="0"/>
-      </w:pPr>
-      <w:rPr>
-        <w:rFonts w:hint="default" w:ascii="Wingdings" w:hAnsi="Wingdings"/>
-      </w:rPr>
-    </w:lvl>
-  </w:abstractNum>
-  <w:abstractNum w:abstractNumId="1426348732">
-    <w:nsid w:val="55045ABC"/>
-    <w:multiLevelType w:val="singleLevel"/>
-    <w:tmpl w:val="55045ABC"/>
-    <w:lvl w:ilvl="0" w:tentative="1">
-      <w:start w:val="1"/>
-      <w:numFmt w:val="bullet"/>
-      <w:lvlText w:val=""/>
-      <w:lvlJc w:val="left"/>
-      <w:pPr>
-        <w:tabs>
-          <w:tab w:val="left" w:pos="420"/>
-        </w:tabs>
-        <w:ind w:left="420" w:leftChars="0" w:hanging="420" w:firstLineChars="0"/>
-      </w:pPr>
-      <w:rPr>
-        <w:rFonts w:hint="default" w:ascii="Wingdings" w:hAnsi="Wingdings"/>
-      </w:rPr>
-    </w:lvl>
-  </w:abstractNum>
-  <w:abstractNum w:abstractNumId="221451380">
+<w:numbering xmlns:ve="http://schemas.openxmlformats.org/markup-compatibility/2006" xmlns:o="urn:schemas-microsoft-com:office:office" xmlns:r="http://schemas.openxmlformats.org/officeDocument/2006/relationships" xmlns:m="http://schemas.openxmlformats.org/officeDocument/2006/math" xmlns:v="urn:schemas-microsoft-com:vml" xmlns:wp="http://schemas.openxmlformats.org/drawingml/2006/wordprocessingDrawing" xmlns:w10="urn:schemas-microsoft-com:office:word" xmlns:w="http://schemas.openxmlformats.org/wordprocessingml/2006/main" xmlns:wne="http://schemas.microsoft.com/office/word/2006/wordml">
+  <w:abstractNum w:abstractNumId="0">
     <w:nsid w:val="0D331474"/>
     <w:multiLevelType w:val="multilevel"/>
     <w:tmpl w:val="0D331474"/>
-    <w:lvl w:ilvl="0" w:tentative="1">
+    <w:lvl w:ilvl="0">
       <w:start w:val="1"/>
       <w:numFmt w:val="decimal"/>
       <w:lvlText w:val="%1."/>
@@ -1775,7 +2150,7 @@
         <w:rFonts w:hint="default"/>
       </w:rPr>
     </w:lvl>
-    <w:lvl w:ilvl="1" w:tentative="1">
+    <w:lvl w:ilvl="1">
       <w:start w:val="1"/>
       <w:numFmt w:val="decimal"/>
       <w:isLgl/>
@@ -1880,161 +2255,309 @@
       </w:rPr>
     </w:lvl>
   </w:abstractNum>
+  <w:abstractNum w:abstractNumId="1">
+    <w:nsid w:val="55045ABC"/>
+    <w:multiLevelType w:val="singleLevel"/>
+    <w:tmpl w:val="55045ABC"/>
+    <w:lvl w:ilvl="0">
+      <w:start w:val="1"/>
+      <w:numFmt w:val="bullet"/>
+      <w:lvlText w:val=""/>
+      <w:lvlJc w:val="left"/>
+      <w:pPr>
+        <w:tabs>
+          <w:tab w:val="left" w:pos="420"/>
+        </w:tabs>
+        <w:ind w:left="420" w:hanging="420"/>
+      </w:pPr>
+      <w:rPr>
+        <w:rFonts w:ascii="Wingdings" w:hAnsi="Wingdings" w:hint="default"/>
+      </w:rPr>
+    </w:lvl>
+  </w:abstractNum>
+  <w:abstractNum w:abstractNumId="2">
+    <w:nsid w:val="55045E42"/>
+    <w:multiLevelType w:val="singleLevel"/>
+    <w:tmpl w:val="55045E42"/>
+    <w:lvl w:ilvl="0">
+      <w:start w:val="1"/>
+      <w:numFmt w:val="bullet"/>
+      <w:lvlText w:val=""/>
+      <w:lvlJc w:val="left"/>
+      <w:pPr>
+        <w:tabs>
+          <w:tab w:val="left" w:pos="420"/>
+        </w:tabs>
+        <w:ind w:left="420" w:hanging="420"/>
+      </w:pPr>
+      <w:rPr>
+        <w:rFonts w:ascii="Wingdings" w:hAnsi="Wingdings" w:hint="default"/>
+      </w:rPr>
+    </w:lvl>
+  </w:abstractNum>
   <w:num w:numId="1">
-    <w:abstractNumId w:val="221451380"/>
+    <w:abstractNumId w:val="0"/>
   </w:num>
   <w:num w:numId="2">
-    <w:abstractNumId w:val="1426349634"/>
+    <w:abstractNumId w:val="2"/>
   </w:num>
   <w:num w:numId="3">
-    <w:abstractNumId w:val="1426348732"/>
+    <w:abstractNumId w:val="1"/>
   </w:num>
 </w:numbering>
 </file>
 
 <file path=word/styles.xml><?xml version="1.0" encoding="utf-8"?>
-<w:styles xmlns:mc="http://schemas.openxmlformats.org/markup-compatibility/2006" xmlns:o="urn:schemas-microsoft-com:office:office" xmlns:r="http://schemas.openxmlformats.org/officeDocument/2006/relationships" xmlns:m="http://schemas.openxmlformats.org/officeDocument/2006/math" xmlns:v="urn:schemas-microsoft-com:vml" xmlns:w="http://schemas.openxmlformats.org/wordprocessingml/2006/main" xmlns:w14="http://schemas.microsoft.com/office/word/2010/wordml" xmlns:w10="urn:schemas-microsoft-com:office:word" xmlns:sl="http://schemas.openxmlformats.org/schemaLibrary/2006/main" mc:Ignorable="w14">
+<w:styles xmlns:r="http://schemas.openxmlformats.org/officeDocument/2006/relationships" xmlns:w="http://schemas.openxmlformats.org/wordprocessingml/2006/main">
   <w:docDefaults>
     <w:rPrDefault>
       <w:rPr>
-        <w:rFonts w:ascii="Times New Roman" w:hAnsi="Times New Roman" w:eastAsia="SimSun" w:cs="Times New Roman"/>
-        <w:lang w:val="en-US" w:eastAsia="zh-CN" w:bidi="ar-SA"/>
+        <w:rFonts w:ascii="Times New Roman" w:eastAsia="SimSun" w:hAnsi="Times New Roman" w:cs="Times New Roman"/>
+        <w:lang w:val="pl-PL" w:eastAsia="pl-PL" w:bidi="ar-SA"/>
       </w:rPr>
     </w:rPrDefault>
+    <w:pPrDefault/>
   </w:docDefaults>
-  <w:latentStyles w:count="156" w:defQFormat="0" w:defUnhideWhenUsed="1" w:defSemiHidden="1" w:defUIPriority="99" w:defLockedState="0">
-    <w:lsdException w:qFormat="1" w:unhideWhenUsed="0" w:uiPriority="0" w:semiHidden="0" w:name="Normal"/>
-    <w:lsdException w:qFormat="1" w:unhideWhenUsed="0" w:uiPriority="9" w:semiHidden="0" w:name="heading 1"/>
-    <w:lsdException w:qFormat="1" w:uiPriority="9" w:name="heading 2"/>
-    <w:lsdException w:qFormat="1" w:uiPriority="9" w:name="heading 3"/>
-    <w:lsdException w:qFormat="1" w:uiPriority="9" w:name="heading 4"/>
-    <w:lsdException w:qFormat="1" w:uiPriority="9" w:name="heading 5"/>
-    <w:lsdException w:qFormat="1" w:uiPriority="9" w:name="heading 6"/>
-    <w:lsdException w:qFormat="1" w:uiPriority="9" w:name="heading 7"/>
-    <w:lsdException w:qFormat="1" w:uiPriority="9" w:name="heading 8"/>
-    <w:lsdException w:qFormat="1" w:uiPriority="9" w:name="heading 9"/>
-    <w:lsdException w:uiPriority="0" w:name="index 1"/>
-    <w:lsdException w:uiPriority="0" w:name="index 2"/>
-    <w:lsdException w:uiPriority="0" w:name="index 3"/>
-    <w:lsdException w:uiPriority="0" w:name="index 4"/>
-    <w:lsdException w:uiPriority="0" w:name="index 5"/>
-    <w:lsdException w:uiPriority="0" w:name="index 6"/>
-    <w:lsdException w:uiPriority="0" w:name="index 7"/>
-    <w:lsdException w:uiPriority="0" w:name="index 8"/>
-    <w:lsdException w:uiPriority="0" w:name="index 9"/>
-    <w:lsdException w:uiPriority="39" w:name="toc 1"/>
-    <w:lsdException w:uiPriority="39" w:name="toc 2"/>
-    <w:lsdException w:uiPriority="39" w:name="toc 3"/>
-    <w:lsdException w:uiPriority="39" w:name="toc 4"/>
-    <w:lsdException w:uiPriority="39" w:name="toc 5"/>
-    <w:lsdException w:uiPriority="39" w:name="toc 6"/>
-    <w:lsdException w:uiPriority="39" w:name="toc 7"/>
-    <w:lsdException w:uiPriority="39" w:name="toc 8"/>
-    <w:lsdException w:uiPriority="39" w:name="toc 9"/>
-    <w:lsdException w:uiPriority="0" w:name="Normal Indent"/>
-    <w:lsdException w:uiPriority="0" w:name="footnote text"/>
-    <w:lsdException w:uiPriority="0" w:name="annotation text"/>
-    <w:lsdException w:uiPriority="99" w:semiHidden="0" w:name="header"/>
-    <w:lsdException w:uiPriority="99" w:semiHidden="0" w:name="footer"/>
-    <w:lsdException w:uiPriority="0" w:name="index heading"/>
-    <w:lsdException w:qFormat="1" w:uiPriority="35" w:name="caption"/>
-    <w:lsdException w:uiPriority="0" w:name="table of figures"/>
-    <w:lsdException w:uiPriority="0" w:name="envelope address"/>
-    <w:lsdException w:uiPriority="0" w:name="envelope return"/>
-    <w:lsdException w:uiPriority="0" w:name="footnote reference"/>
-    <w:lsdException w:uiPriority="0" w:name="annotation reference"/>
-    <w:lsdException w:uiPriority="0" w:name="line number"/>
-    <w:lsdException w:uiPriority="0" w:name="page number"/>
-    <w:lsdException w:uiPriority="0" w:name="endnote reference"/>
-    <w:lsdException w:uiPriority="0" w:name="endnote text"/>
-    <w:lsdException w:uiPriority="0" w:name="table of authorities"/>
-    <w:lsdException w:uiPriority="0" w:name="macro"/>
-    <w:lsdException w:uiPriority="0" w:name="toa heading"/>
-    <w:lsdException w:uiPriority="0" w:name="List"/>
-    <w:lsdException w:uiPriority="0" w:name="List Bullet"/>
-    <w:lsdException w:uiPriority="0" w:name="List Number"/>
-    <w:lsdException w:uiPriority="0" w:name="List 2"/>
-    <w:lsdException w:uiPriority="0" w:name="List 3"/>
-    <w:lsdException w:uiPriority="0" w:name="List 4"/>
-    <w:lsdException w:uiPriority="0" w:name="List 5"/>
-    <w:lsdException w:uiPriority="0" w:name="List Bullet 2"/>
-    <w:lsdException w:uiPriority="0" w:name="List Bullet 3"/>
-    <w:lsdException w:uiPriority="0" w:name="List Bullet 4"/>
-    <w:lsdException w:uiPriority="0" w:name="List Bullet 5"/>
-    <w:lsdException w:uiPriority="0" w:name="List Number 2"/>
-    <w:lsdException w:uiPriority="0" w:name="List Number 3"/>
-    <w:lsdException w:uiPriority="0" w:name="List Number 4"/>
-    <w:lsdException w:uiPriority="0" w:name="List Number 5"/>
-    <w:lsdException w:qFormat="1" w:unhideWhenUsed="0" w:uiPriority="10" w:semiHidden="0" w:name="Title"/>
-    <w:lsdException w:uiPriority="0" w:name="Closing"/>
-    <w:lsdException w:uiPriority="0" w:name="Signature"/>
-    <w:lsdException w:uiPriority="1" w:name="Default Paragraph Font"/>
-    <w:lsdException w:uiPriority="0" w:name="Body Text"/>
-    <w:lsdException w:uiPriority="0" w:name="Body Text Indent"/>
-    <w:lsdException w:uiPriority="0" w:name="List Continue"/>
-    <w:lsdException w:uiPriority="0" w:name="List Continue 2"/>
-    <w:lsdException w:uiPriority="0" w:name="List Continue 3"/>
-    <w:lsdException w:uiPriority="0" w:name="List Continue 4"/>
-    <w:lsdException w:uiPriority="0" w:name="List Continue 5"/>
-    <w:lsdException w:uiPriority="0" w:name="Message Header"/>
-    <w:lsdException w:qFormat="1" w:unhideWhenUsed="0" w:uiPriority="11" w:semiHidden="0" w:name="Subtitle"/>
-    <w:lsdException w:uiPriority="0" w:name="Salutation"/>
-    <w:lsdException w:uiPriority="0" w:name="Date"/>
-    <w:lsdException w:uiPriority="0" w:name="Body Text First Indent"/>
-    <w:lsdException w:uiPriority="0" w:name="Body Text First Indent 2"/>
-    <w:lsdException w:uiPriority="0" w:name="Note Heading"/>
-    <w:lsdException w:uiPriority="0" w:name="Body Text 2"/>
-    <w:lsdException w:uiPriority="0" w:name="Body Text 3"/>
-    <w:lsdException w:uiPriority="0" w:name="Body Text Indent 2"/>
-    <w:lsdException w:uiPriority="0" w:name="Body Text Indent 3"/>
-    <w:lsdException w:uiPriority="0" w:name="Block Text"/>
-    <w:lsdException w:uiPriority="0" w:name="Hyperlink"/>
-    <w:lsdException w:uiPriority="0" w:name="FollowedHyperlink"/>
-    <w:lsdException w:qFormat="1" w:unhideWhenUsed="0" w:uiPriority="22" w:semiHidden="0" w:name="Strong"/>
-    <w:lsdException w:qFormat="1" w:unhideWhenUsed="0" w:uiPriority="20" w:semiHidden="0" w:name="Emphasis"/>
-    <w:lsdException w:uiPriority="0" w:name="Document Map"/>
-    <w:lsdException w:uiPriority="0" w:name="Plain Text"/>
-    <w:lsdException w:uiPriority="0" w:name="E-mail Signature"/>
-    <w:lsdException w:uiPriority="0" w:name="Normal (Web)"/>
-    <w:lsdException w:uiPriority="0" w:name="HTML Acronym"/>
-    <w:lsdException w:uiPriority="0" w:name="HTML Address"/>
-    <w:lsdException w:uiPriority="0" w:name="HTML Cite"/>
-    <w:lsdException w:uiPriority="0" w:name="HTML Code"/>
-    <w:lsdException w:uiPriority="0" w:name="HTML Definition"/>
-    <w:lsdException w:uiPriority="0" w:name="HTML Keyboard"/>
-    <w:lsdException w:uiPriority="0" w:name="HTML Preformatted"/>
-    <w:lsdException w:uiPriority="0" w:name="HTML Sample"/>
-    <w:lsdException w:uiPriority="0" w:name="HTML Typewriter"/>
-    <w:lsdException w:uiPriority="0" w:name="HTML Variable"/>
-    <w:lsdException w:uiPriority="0" w:name="annotation subject"/>
-    <w:lsdException w:uiPriority="0" w:name="Balloon Text"/>
+  <w:latentStyles w:defLockedState="0" w:defUIPriority="0" w:defSemiHidden="1" w:defUnhideWhenUsed="1" w:defQFormat="0" w:count="267">
+    <w:lsdException w:name="Normal" w:semiHidden="0" w:unhideWhenUsed="0" w:qFormat="1"/>
+    <w:lsdException w:name="heading 1" w:semiHidden="0" w:uiPriority="9" w:unhideWhenUsed="0" w:qFormat="1"/>
+    <w:lsdException w:name="heading 2" w:uiPriority="9" w:qFormat="1"/>
+    <w:lsdException w:name="heading 3" w:uiPriority="9" w:qFormat="1"/>
+    <w:lsdException w:name="heading 4" w:uiPriority="9" w:qFormat="1"/>
+    <w:lsdException w:name="heading 5" w:uiPriority="9" w:qFormat="1"/>
+    <w:lsdException w:name="heading 6" w:uiPriority="9" w:qFormat="1"/>
+    <w:lsdException w:name="heading 7" w:uiPriority="9" w:qFormat="1"/>
+    <w:lsdException w:name="heading 8" w:uiPriority="9" w:qFormat="1"/>
+    <w:lsdException w:name="heading 9" w:uiPriority="9" w:qFormat="1"/>
+    <w:lsdException w:name="toc 1" w:uiPriority="39"/>
+    <w:lsdException w:name="toc 2" w:uiPriority="39"/>
+    <w:lsdException w:name="toc 3" w:uiPriority="39"/>
+    <w:lsdException w:name="toc 4" w:uiPriority="39"/>
+    <w:lsdException w:name="toc 5" w:uiPriority="39"/>
+    <w:lsdException w:name="toc 6" w:uiPriority="39"/>
+    <w:lsdException w:name="toc 7" w:uiPriority="39"/>
+    <w:lsdException w:name="toc 8" w:uiPriority="39"/>
+    <w:lsdException w:name="toc 9" w:uiPriority="39"/>
+    <w:lsdException w:name="header" w:semiHidden="0" w:uiPriority="99"/>
+    <w:lsdException w:name="footer" w:semiHidden="0" w:uiPriority="99"/>
+    <w:lsdException w:name="caption" w:uiPriority="35" w:qFormat="1"/>
+    <w:lsdException w:name="Title" w:semiHidden="0" w:uiPriority="10" w:unhideWhenUsed="0" w:qFormat="1"/>
+    <w:lsdException w:name="Default Paragraph Font" w:uiPriority="1"/>
+    <w:lsdException w:name="Subtitle" w:semiHidden="0" w:uiPriority="11" w:unhideWhenUsed="0" w:qFormat="1"/>
+    <w:lsdException w:name="Strong" w:semiHidden="0" w:uiPriority="22" w:unhideWhenUsed="0" w:qFormat="1"/>
+    <w:lsdException w:name="Emphasis" w:semiHidden="0" w:uiPriority="20" w:unhideWhenUsed="0" w:qFormat="1"/>
+    <w:lsdException w:name="HTML Top of Form" w:uiPriority="99"/>
+    <w:lsdException w:name="HTML Bottom of Form" w:uiPriority="99"/>
+    <w:lsdException w:name="Normal Table" w:uiPriority="99"/>
+    <w:lsdException w:name="No List" w:uiPriority="99"/>
+    <w:lsdException w:name="Outline List 1" w:uiPriority="99"/>
+    <w:lsdException w:name="Outline List 2" w:uiPriority="99"/>
+    <w:lsdException w:name="Outline List 3" w:uiPriority="99"/>
+    <w:lsdException w:name="Table Simple 1" w:uiPriority="99"/>
+    <w:lsdException w:name="Table Simple 2" w:uiPriority="99"/>
+    <w:lsdException w:name="Table Simple 3" w:uiPriority="99"/>
+    <w:lsdException w:name="Table Classic 1" w:uiPriority="99"/>
+    <w:lsdException w:name="Table Classic 2" w:uiPriority="99"/>
+    <w:lsdException w:name="Table Classic 3" w:uiPriority="99"/>
+    <w:lsdException w:name="Table Classic 4" w:uiPriority="99"/>
+    <w:lsdException w:name="Table Colorful 1" w:uiPriority="99"/>
+    <w:lsdException w:name="Table Colorful 2" w:uiPriority="99"/>
+    <w:lsdException w:name="Table Colorful 3" w:uiPriority="99"/>
+    <w:lsdException w:name="Table Columns 1" w:uiPriority="99"/>
+    <w:lsdException w:name="Table Columns 2" w:uiPriority="99"/>
+    <w:lsdException w:name="Table Columns 3" w:uiPriority="99"/>
+    <w:lsdException w:name="Table Columns 4" w:uiPriority="99"/>
+    <w:lsdException w:name="Table Columns 5" w:uiPriority="99"/>
+    <w:lsdException w:name="Table Grid 1" w:uiPriority="99"/>
+    <w:lsdException w:name="Table Grid 2" w:uiPriority="99"/>
+    <w:lsdException w:name="Table Grid 3" w:uiPriority="99"/>
+    <w:lsdException w:name="Table Grid 4" w:uiPriority="99"/>
+    <w:lsdException w:name="Table Grid 5" w:uiPriority="99"/>
+    <w:lsdException w:name="Table Grid 6" w:uiPriority="99"/>
+    <w:lsdException w:name="Table Grid 7" w:uiPriority="99"/>
+    <w:lsdException w:name="Table Grid 8" w:uiPriority="99"/>
+    <w:lsdException w:name="Table List 1" w:uiPriority="99"/>
+    <w:lsdException w:name="Table List 2" w:uiPriority="99"/>
+    <w:lsdException w:name="Table List 3" w:uiPriority="99"/>
+    <w:lsdException w:name="Table List 4" w:uiPriority="99"/>
+    <w:lsdException w:name="Table List 5" w:uiPriority="99"/>
+    <w:lsdException w:name="Table List 6" w:uiPriority="99"/>
+    <w:lsdException w:name="Table List 7" w:uiPriority="99"/>
+    <w:lsdException w:name="Table List 8" w:uiPriority="99"/>
+    <w:lsdException w:name="Table 3D effects 1" w:uiPriority="99"/>
+    <w:lsdException w:name="Table 3D effects 2" w:uiPriority="99"/>
+    <w:lsdException w:name="Table 3D effects 3" w:uiPriority="99"/>
+    <w:lsdException w:name="Table Contemporary" w:uiPriority="99"/>
+    <w:lsdException w:name="Table Elegant" w:uiPriority="99"/>
+    <w:lsdException w:name="Table Professional" w:uiPriority="99"/>
+    <w:lsdException w:name="Table Subtle 1" w:uiPriority="99"/>
+    <w:lsdException w:name="Table Subtle 2" w:uiPriority="99"/>
+    <w:lsdException w:name="Table Web 1" w:uiPriority="99"/>
+    <w:lsdException w:name="Table Web 2" w:uiPriority="99"/>
+    <w:lsdException w:name="Table Web 3" w:uiPriority="99"/>
+    <w:lsdException w:name="Table Grid" w:uiPriority="99"/>
+    <w:lsdException w:name="Table Theme" w:uiPriority="99"/>
+    <w:lsdException w:name="Placeholder Text" w:uiPriority="99" w:unhideWhenUsed="0"/>
+    <w:lsdException w:name="No Spacing" w:semiHidden="0" w:uiPriority="1" w:unhideWhenUsed="0" w:qFormat="1"/>
+    <w:lsdException w:name="Light Shading" w:semiHidden="0" w:uiPriority="60" w:unhideWhenUsed="0"/>
+    <w:lsdException w:name="Light List" w:semiHidden="0" w:uiPriority="61" w:unhideWhenUsed="0"/>
+    <w:lsdException w:name="Light Grid" w:semiHidden="0" w:uiPriority="62" w:unhideWhenUsed="0"/>
+    <w:lsdException w:name="Medium Shading 1" w:semiHidden="0" w:uiPriority="63" w:unhideWhenUsed="0"/>
+    <w:lsdException w:name="Medium Shading 2" w:semiHidden="0" w:uiPriority="64" w:unhideWhenUsed="0"/>
+    <w:lsdException w:name="Medium List 1" w:semiHidden="0" w:uiPriority="65" w:unhideWhenUsed="0"/>
+    <w:lsdException w:name="Medium List 2" w:semiHidden="0" w:uiPriority="66" w:unhideWhenUsed="0"/>
+    <w:lsdException w:name="Medium Grid 1" w:semiHidden="0" w:uiPriority="67" w:unhideWhenUsed="0"/>
+    <w:lsdException w:name="Medium Grid 2" w:semiHidden="0" w:uiPriority="68" w:unhideWhenUsed="0"/>
+    <w:lsdException w:name="Medium Grid 3" w:semiHidden="0" w:uiPriority="69" w:unhideWhenUsed="0"/>
+    <w:lsdException w:name="Dark List" w:semiHidden="0" w:uiPriority="70" w:unhideWhenUsed="0"/>
+    <w:lsdException w:name="Colorful Shading" w:semiHidden="0" w:uiPriority="71" w:unhideWhenUsed="0"/>
+    <w:lsdException w:name="Colorful List" w:semiHidden="0" w:uiPriority="72" w:unhideWhenUsed="0"/>
+    <w:lsdException w:name="Colorful Grid" w:semiHidden="0" w:uiPriority="73" w:unhideWhenUsed="0"/>
+    <w:lsdException w:name="Light Shading Accent 1" w:semiHidden="0" w:uiPriority="60" w:unhideWhenUsed="0"/>
+    <w:lsdException w:name="Light List Accent 1" w:semiHidden="0" w:uiPriority="61" w:unhideWhenUsed="0"/>
+    <w:lsdException w:name="Light Grid Accent 1" w:semiHidden="0" w:uiPriority="62" w:unhideWhenUsed="0"/>
+    <w:lsdException w:name="Medium Shading 1 Accent 1" w:semiHidden="0" w:uiPriority="63" w:unhideWhenUsed="0"/>
+    <w:lsdException w:name="Medium Shading 2 Accent 1" w:semiHidden="0" w:uiPriority="64" w:unhideWhenUsed="0"/>
+    <w:lsdException w:name="Medium List 1 Accent 1" w:semiHidden="0" w:uiPriority="65" w:unhideWhenUsed="0"/>
+    <w:lsdException w:name="Revision" w:uiPriority="99" w:unhideWhenUsed="0"/>
+    <w:lsdException w:name="List Paragraph" w:semiHidden="0" w:uiPriority="34" w:unhideWhenUsed="0" w:qFormat="1"/>
+    <w:lsdException w:name="Quote" w:semiHidden="0" w:uiPriority="29" w:unhideWhenUsed="0" w:qFormat="1"/>
+    <w:lsdException w:name="Intense Quote" w:semiHidden="0" w:uiPriority="30" w:unhideWhenUsed="0" w:qFormat="1"/>
+    <w:lsdException w:name="Medium List 2 Accent 1" w:semiHidden="0" w:uiPriority="66" w:unhideWhenUsed="0"/>
+    <w:lsdException w:name="Medium Grid 1 Accent 1" w:semiHidden="0" w:uiPriority="67" w:unhideWhenUsed="0"/>
+    <w:lsdException w:name="Medium Grid 2 Accent 1" w:semiHidden="0" w:uiPriority="68" w:unhideWhenUsed="0"/>
+    <w:lsdException w:name="Medium Grid 3 Accent 1" w:semiHidden="0" w:uiPriority="69" w:unhideWhenUsed="0"/>
+    <w:lsdException w:name="Dark List Accent 1" w:semiHidden="0" w:uiPriority="70" w:unhideWhenUsed="0"/>
+    <w:lsdException w:name="Colorful Shading Accent 1" w:semiHidden="0" w:uiPriority="71" w:unhideWhenUsed="0"/>
+    <w:lsdException w:name="Colorful List Accent 1" w:semiHidden="0" w:uiPriority="72" w:unhideWhenUsed="0"/>
+    <w:lsdException w:name="Colorful Grid Accent 1" w:semiHidden="0" w:uiPriority="73" w:unhideWhenUsed="0"/>
+    <w:lsdException w:name="Light Shading Accent 2" w:semiHidden="0" w:uiPriority="60" w:unhideWhenUsed="0"/>
+    <w:lsdException w:name="Light List Accent 2" w:semiHidden="0" w:uiPriority="61" w:unhideWhenUsed="0"/>
+    <w:lsdException w:name="Light Grid Accent 2" w:semiHidden="0" w:uiPriority="62" w:unhideWhenUsed="0"/>
+    <w:lsdException w:name="Medium Shading 1 Accent 2" w:semiHidden="0" w:uiPriority="63" w:unhideWhenUsed="0"/>
+    <w:lsdException w:name="Medium Shading 2 Accent 2" w:semiHidden="0" w:uiPriority="64" w:unhideWhenUsed="0"/>
+    <w:lsdException w:name="Medium List 1 Accent 2" w:semiHidden="0" w:uiPriority="65" w:unhideWhenUsed="0"/>
+    <w:lsdException w:name="Medium List 2 Accent 2" w:semiHidden="0" w:uiPriority="66" w:unhideWhenUsed="0"/>
+    <w:lsdException w:name="Medium Grid 1 Accent 2" w:semiHidden="0" w:uiPriority="67" w:unhideWhenUsed="0"/>
+    <w:lsdException w:name="Medium Grid 2 Accent 2" w:semiHidden="0" w:uiPriority="68" w:unhideWhenUsed="0"/>
+    <w:lsdException w:name="Medium Grid 3 Accent 2" w:semiHidden="0" w:uiPriority="69" w:unhideWhenUsed="0"/>
+    <w:lsdException w:name="Dark List Accent 2" w:semiHidden="0" w:uiPriority="70" w:unhideWhenUsed="0"/>
+    <w:lsdException w:name="Colorful Shading Accent 2" w:semiHidden="0" w:uiPriority="71" w:unhideWhenUsed="0"/>
+    <w:lsdException w:name="Colorful List Accent 2" w:semiHidden="0" w:uiPriority="72" w:unhideWhenUsed="0"/>
+    <w:lsdException w:name="Colorful Grid Accent 2" w:semiHidden="0" w:uiPriority="73" w:unhideWhenUsed="0"/>
+    <w:lsdException w:name="Light Shading Accent 3" w:semiHidden="0" w:uiPriority="60" w:unhideWhenUsed="0"/>
+    <w:lsdException w:name="Light List Accent 3" w:semiHidden="0" w:uiPriority="61" w:unhideWhenUsed="0"/>
+    <w:lsdException w:name="Light Grid Accent 3" w:semiHidden="0" w:uiPriority="62" w:unhideWhenUsed="0"/>
+    <w:lsdException w:name="Medium Shading 1 Accent 3" w:semiHidden="0" w:uiPriority="63" w:unhideWhenUsed="0"/>
+    <w:lsdException w:name="Medium Shading 2 Accent 3" w:semiHidden="0" w:uiPriority="64" w:unhideWhenUsed="0"/>
+    <w:lsdException w:name="Medium List 1 Accent 3" w:semiHidden="0" w:uiPriority="65" w:unhideWhenUsed="0"/>
+    <w:lsdException w:name="Medium List 2 Accent 3" w:semiHidden="0" w:uiPriority="66" w:unhideWhenUsed="0"/>
+    <w:lsdException w:name="Medium Grid 1 Accent 3" w:semiHidden="0" w:uiPriority="67" w:unhideWhenUsed="0"/>
+    <w:lsdException w:name="Medium Grid 2 Accent 3" w:semiHidden="0" w:uiPriority="68" w:unhideWhenUsed="0"/>
+    <w:lsdException w:name="Medium Grid 3 Accent 3" w:semiHidden="0" w:uiPriority="69" w:unhideWhenUsed="0"/>
+    <w:lsdException w:name="Dark List Accent 3" w:semiHidden="0" w:uiPriority="70" w:unhideWhenUsed="0"/>
+    <w:lsdException w:name="Colorful Shading Accent 3" w:semiHidden="0" w:uiPriority="71" w:unhideWhenUsed="0"/>
+    <w:lsdException w:name="Colorful List Accent 3" w:semiHidden="0" w:uiPriority="72" w:unhideWhenUsed="0"/>
+    <w:lsdException w:name="Colorful Grid Accent 3" w:semiHidden="0" w:uiPriority="73" w:unhideWhenUsed="0"/>
+    <w:lsdException w:name="Light Shading Accent 4" w:semiHidden="0" w:uiPriority="60" w:unhideWhenUsed="0"/>
+    <w:lsdException w:name="Light List Accent 4" w:semiHidden="0" w:uiPriority="61" w:unhideWhenUsed="0"/>
+    <w:lsdException w:name="Light Grid Accent 4" w:semiHidden="0" w:uiPriority="62" w:unhideWhenUsed="0"/>
+    <w:lsdException w:name="Medium Shading 1 Accent 4" w:semiHidden="0" w:uiPriority="63" w:unhideWhenUsed="0"/>
+    <w:lsdException w:name="Medium Shading 2 Accent 4" w:semiHidden="0" w:uiPriority="64" w:unhideWhenUsed="0"/>
+    <w:lsdException w:name="Medium List 1 Accent 4" w:semiHidden="0" w:uiPriority="65" w:unhideWhenUsed="0"/>
+    <w:lsdException w:name="Medium List 2 Accent 4" w:semiHidden="0" w:uiPriority="66" w:unhideWhenUsed="0"/>
+    <w:lsdException w:name="Medium Grid 1 Accent 4" w:semiHidden="0" w:uiPriority="67" w:unhideWhenUsed="0"/>
+    <w:lsdException w:name="Medium Grid 2 Accent 4" w:semiHidden="0" w:uiPriority="68" w:unhideWhenUsed="0"/>
+    <w:lsdException w:name="Medium Grid 3 Accent 4" w:semiHidden="0" w:uiPriority="69" w:unhideWhenUsed="0"/>
+    <w:lsdException w:name="Dark List Accent 4" w:semiHidden="0" w:uiPriority="70" w:unhideWhenUsed="0"/>
+    <w:lsdException w:name="Colorful Shading Accent 4" w:semiHidden="0" w:uiPriority="71" w:unhideWhenUsed="0"/>
+    <w:lsdException w:name="Colorful List Accent 4" w:semiHidden="0" w:uiPriority="72" w:unhideWhenUsed="0"/>
+    <w:lsdException w:name="Colorful Grid Accent 4" w:semiHidden="0" w:uiPriority="73" w:unhideWhenUsed="0"/>
+    <w:lsdException w:name="Light Shading Accent 5" w:semiHidden="0" w:uiPriority="60" w:unhideWhenUsed="0"/>
+    <w:lsdException w:name="Light List Accent 5" w:semiHidden="0" w:uiPriority="61" w:unhideWhenUsed="0"/>
+    <w:lsdException w:name="Light Grid Accent 5" w:semiHidden="0" w:uiPriority="62" w:unhideWhenUsed="0"/>
+    <w:lsdException w:name="Medium Shading 1 Accent 5" w:semiHidden="0" w:uiPriority="63" w:unhideWhenUsed="0"/>
+    <w:lsdException w:name="Medium Shading 2 Accent 5" w:semiHidden="0" w:uiPriority="64" w:unhideWhenUsed="0"/>
+    <w:lsdException w:name="Medium List 1 Accent 5" w:semiHidden="0" w:uiPriority="65" w:unhideWhenUsed="0"/>
+    <w:lsdException w:name="Medium List 2 Accent 5" w:semiHidden="0" w:uiPriority="66" w:unhideWhenUsed="0"/>
+    <w:lsdException w:name="Medium Grid 1 Accent 5" w:semiHidden="0" w:uiPriority="67" w:unhideWhenUsed="0"/>
+    <w:lsdException w:name="Medium Grid 2 Accent 5" w:semiHidden="0" w:uiPriority="68" w:unhideWhenUsed="0"/>
+    <w:lsdException w:name="Medium Grid 3 Accent 5" w:semiHidden="0" w:uiPriority="69" w:unhideWhenUsed="0"/>
+    <w:lsdException w:name="Dark List Accent 5" w:semiHidden="0" w:uiPriority="70" w:unhideWhenUsed="0"/>
+    <w:lsdException w:name="Colorful Shading Accent 5" w:semiHidden="0" w:uiPriority="71" w:unhideWhenUsed="0"/>
+    <w:lsdException w:name="Colorful List Accent 5" w:semiHidden="0" w:uiPriority="72" w:unhideWhenUsed="0"/>
+    <w:lsdException w:name="Colorful Grid Accent 5" w:semiHidden="0" w:uiPriority="73" w:unhideWhenUsed="0"/>
+    <w:lsdException w:name="Light Shading Accent 6" w:semiHidden="0" w:uiPriority="60" w:unhideWhenUsed="0"/>
+    <w:lsdException w:name="Light List Accent 6" w:semiHidden="0" w:uiPriority="61" w:unhideWhenUsed="0"/>
+    <w:lsdException w:name="Light Grid Accent 6" w:semiHidden="0" w:uiPriority="62" w:unhideWhenUsed="0"/>
+    <w:lsdException w:name="Medium Shading 1 Accent 6" w:semiHidden="0" w:uiPriority="63" w:unhideWhenUsed="0"/>
+    <w:lsdException w:name="Medium Shading 2 Accent 6" w:semiHidden="0" w:uiPriority="64" w:unhideWhenUsed="0"/>
+    <w:lsdException w:name="Medium List 1 Accent 6" w:semiHidden="0" w:uiPriority="65" w:unhideWhenUsed="0"/>
+    <w:lsdException w:name="Medium List 2 Accent 6" w:semiHidden="0" w:uiPriority="66" w:unhideWhenUsed="0"/>
+    <w:lsdException w:name="Medium Grid 1 Accent 6" w:semiHidden="0" w:uiPriority="67" w:unhideWhenUsed="0"/>
+    <w:lsdException w:name="Medium Grid 2 Accent 6" w:semiHidden="0" w:uiPriority="68" w:unhideWhenUsed="0"/>
+    <w:lsdException w:name="Medium Grid 3 Accent 6" w:semiHidden="0" w:uiPriority="69" w:unhideWhenUsed="0"/>
+    <w:lsdException w:name="Dark List Accent 6" w:semiHidden="0" w:uiPriority="70" w:unhideWhenUsed="0"/>
+    <w:lsdException w:name="Colorful Shading Accent 6" w:semiHidden="0" w:uiPriority="71" w:unhideWhenUsed="0"/>
+    <w:lsdException w:name="Colorful List Accent 6" w:semiHidden="0" w:uiPriority="72" w:unhideWhenUsed="0"/>
+    <w:lsdException w:name="Colorful Grid Accent 6" w:semiHidden="0" w:uiPriority="73" w:unhideWhenUsed="0"/>
+    <w:lsdException w:name="Subtle Emphasis" w:semiHidden="0" w:uiPriority="19" w:unhideWhenUsed="0" w:qFormat="1"/>
+    <w:lsdException w:name="Intense Emphasis" w:semiHidden="0" w:uiPriority="21" w:unhideWhenUsed="0" w:qFormat="1"/>
+    <w:lsdException w:name="Subtle Reference" w:semiHidden="0" w:uiPriority="31" w:unhideWhenUsed="0" w:qFormat="1"/>
+    <w:lsdException w:name="Intense Reference" w:semiHidden="0" w:uiPriority="32" w:unhideWhenUsed="0" w:qFormat="1"/>
+    <w:lsdException w:name="Book Title" w:semiHidden="0" w:uiPriority="33" w:unhideWhenUsed="0" w:qFormat="1"/>
+    <w:lsdException w:name="Bibliography" w:uiPriority="37"/>
+    <w:lsdException w:name="TOC Heading" w:uiPriority="39" w:qFormat="1"/>
   </w:latentStyles>
-  <w:style w:type="paragraph" w:default="1" w:styleId="1">
+  <w:style w:type="paragraph" w:default="1" w:styleId="Normalny">
     <w:name w:val="Normal"/>
     <w:qFormat/>
-    <w:uiPriority w:val="0"/>
+    <w:rsid w:val="00A56F03"/>
     <w:pPr>
       <w:spacing w:after="200" w:line="276" w:lineRule="auto"/>
     </w:pPr>
     <w:rPr>
-      <w:rFonts w:ascii="Calibri" w:hAnsi="Calibri" w:eastAsia="Calibri" w:cs="Times New Roman"/>
+      <w:rFonts w:ascii="Calibri" w:eastAsia="Calibri" w:hAnsi="Calibri"/>
       <w:sz w:val="22"/>
       <w:szCs w:val="22"/>
-      <w:lang w:val="en-US" w:eastAsia="en-US" w:bidi="ar-SA"/>
+      <w:lang w:val="en-US" w:eastAsia="en-US"/>
     </w:rPr>
   </w:style>
-  <w:style w:type="character" w:default="1" w:styleId="4">
+  <w:style w:type="character" w:default="1" w:styleId="Domylnaczcionkaakapitu">
     <w:name w:val="Default Paragraph Font"/>
+    <w:uiPriority w:val="1"/>
     <w:semiHidden/>
     <w:unhideWhenUsed/>
-    <w:uiPriority w:val="1"/>
   </w:style>
-  <w:style w:type="paragraph" w:styleId="2">
+  <w:style w:type="table" w:default="1" w:styleId="Standardowy">
+    <w:name w:val="Normal Table"/>
+    <w:uiPriority w:val="99"/>
+    <w:semiHidden/>
+    <w:unhideWhenUsed/>
+    <w:qFormat/>
+    <w:tblPr>
+      <w:tblInd w:w="0" w:type="dxa"/>
+      <w:tblCellMar>
+        <w:top w:w="0" w:type="dxa"/>
+        <w:left w:w="108" w:type="dxa"/>
+        <w:bottom w:w="0" w:type="dxa"/>
+        <w:right w:w="108" w:type="dxa"/>
+      </w:tblCellMar>
+    </w:tblPr>
+  </w:style>
+  <w:style w:type="numbering" w:default="1" w:styleId="Bezlisty">
+    <w:name w:val="No List"/>
+    <w:uiPriority w:val="99"/>
+    <w:semiHidden/>
+    <w:unhideWhenUsed/>
+  </w:style>
+  <w:style w:type="paragraph" w:styleId="Stopka">
     <w:name w:val="footer"/>
-    <w:basedOn w:val="1"/>
-    <w:link w:val="8"/>
+    <w:basedOn w:val="Normalny"/>
+    <w:link w:val="StopkaZnak"/>
+    <w:uiPriority w:val="99"/>
     <w:unhideWhenUsed/>
-    <w:uiPriority w:val="99"/>
+    <w:rsid w:val="00A56F03"/>
     <w:pPr>
       <w:tabs>
         <w:tab w:val="center" w:pos="4536"/>
@@ -2043,12 +2566,13 @@
       <w:spacing w:after="0" w:line="240" w:lineRule="auto"/>
     </w:pPr>
   </w:style>
-  <w:style w:type="paragraph" w:styleId="3">
+  <w:style w:type="paragraph" w:styleId="Nagwek">
     <w:name w:val="header"/>
-    <w:basedOn w:val="1"/>
-    <w:link w:val="7"/>
+    <w:basedOn w:val="Normalny"/>
+    <w:link w:val="NagwekZnak"/>
+    <w:uiPriority w:val="99"/>
     <w:unhideWhenUsed/>
-    <w:uiPriority w:val="99"/>
+    <w:rsid w:val="00A56F03"/>
     <w:pPr>
       <w:tabs>
         <w:tab w:val="center" w:pos="4536"/>
@@ -2057,51 +2581,53 @@
       <w:spacing w:after="0" w:line="240" w:lineRule="auto"/>
     </w:pPr>
   </w:style>
-  <w:style w:type="paragraph" w:customStyle="1" w:styleId="5">
+  <w:style w:type="paragraph" w:customStyle="1" w:styleId="Default">
     <w:name w:val="Default"/>
-    <w:uiPriority w:val="0"/>
+    <w:rsid w:val="00A56F03"/>
     <w:pPr>
       <w:autoSpaceDE w:val="0"/>
       <w:autoSpaceDN w:val="0"/>
       <w:adjustRightInd w:val="0"/>
-      <w:spacing w:after="0" w:line="240" w:lineRule="auto"/>
     </w:pPr>
     <w:rPr>
       <w:rFonts w:ascii="Symbol" w:hAnsi="Symbol" w:cs="Symbol"/>
       <w:color w:val="000000"/>
       <w:sz w:val="24"/>
       <w:szCs w:val="24"/>
+      <w:lang w:val="en-US" w:eastAsia="zh-CN"/>
     </w:rPr>
   </w:style>
-  <w:style w:type="paragraph" w:customStyle="1" w:styleId="6">
-    <w:name w:val="List Paragraph"/>
-    <w:basedOn w:val="1"/>
+  <w:style w:type="paragraph" w:customStyle="1" w:styleId="Akapitzlist1">
+    <w:name w:val="Akapit z listą1"/>
+    <w:basedOn w:val="Normalny"/>
+    <w:uiPriority w:val="34"/>
     <w:qFormat/>
-    <w:uiPriority w:val="34"/>
+    <w:rsid w:val="00A56F03"/>
     <w:pPr>
       <w:ind w:left="720"/>
       <w:contextualSpacing/>
     </w:pPr>
   </w:style>
-  <w:style w:type="character" w:customStyle="1" w:styleId="7">
-    <w:name w:val="Header Char"/>
-    <w:basedOn w:val="4"/>
-    <w:link w:val="3"/>
+  <w:style w:type="character" w:customStyle="1" w:styleId="NagwekZnak">
+    <w:name w:val="Nagłówek Znak"/>
+    <w:basedOn w:val="Domylnaczcionkaakapitu"/>
+    <w:link w:val="Nagwek"/>
     <w:uiPriority w:val="99"/>
-    <w:rPr/>
+    <w:rsid w:val="00A56F03"/>
   </w:style>
-  <w:style w:type="character" w:customStyle="1" w:styleId="8">
-    <w:name w:val="Footer Char"/>
-    <w:basedOn w:val="4"/>
-    <w:link w:val="2"/>
+  <w:style w:type="character" w:customStyle="1" w:styleId="StopkaZnak">
+    <w:name w:val="Stopka Znak"/>
+    <w:basedOn w:val="Domylnaczcionkaakapitu"/>
+    <w:link w:val="Stopka"/>
     <w:uiPriority w:val="99"/>
-    <w:rPr/>
+    <w:rsid w:val="00A56F03"/>
   </w:style>
-  <w:style w:type="paragraph" w:customStyle="1" w:styleId="9">
+  <w:style w:type="paragraph" w:customStyle="1" w:styleId="Akapitzlist10">
     <w:name w:val="Akapit z listą1"/>
-    <w:basedOn w:val="1"/>
+    <w:basedOn w:val="Normalny"/>
+    <w:uiPriority w:val="34"/>
     <w:qFormat/>
-    <w:uiPriority w:val="34"/>
+    <w:rsid w:val="00A56F03"/>
     <w:pPr>
       <w:ind w:left="720"/>
       <w:contextualSpacing/>

</xml_diff>